<commit_message>
further mod to CV
</commit_message>
<xml_diff>
--- a/public/docs/michaelconnerCV.docx
+++ b/public/docs/michaelconnerCV.docx
@@ -445,25 +445,16 @@
           <w:sz w:val="18"/>
           <w:szCs w:val="18"/>
         </w:rPr>
-        <w:t xml:space="preserve"> commercial products </w:t>
-      </w:r>
-      <w:bookmarkStart w:id="0" w:name="_GoBack"/>
-      <w:bookmarkEnd w:id="0"/>
-      <w:r>
-        <w:rPr>
-          <w:color w:val="000000"/>
-          <w:sz w:val="18"/>
-          <w:szCs w:val="18"/>
-        </w:rPr>
-        <w:t xml:space="preserve">using a broad range of technologies. </w:t>
-      </w:r>
-    </w:p>
-    <w:p>
-      <w:pPr>
-        <w:pStyle w:val="Default"/>
-        <w:rPr>
-          <w:sz w:val="19"/>
-          <w:szCs w:val="19"/>
+        <w:t xml:space="preserve"> commercial products using a broad range of technologies. </w:t>
+      </w:r>
+    </w:p>
+    <w:p>
+      <w:pPr>
+        <w:pStyle w:val="CM10"/>
+        <w:spacing w:after="187" w:line="296" w:lineRule="atLeast"/>
+        <w:rPr>
+          <w:sz w:val="18"/>
+          <w:szCs w:val="18"/>
         </w:rPr>
       </w:pPr>
       <w:r>
@@ -554,20 +545,10 @@
       </w:r>
       <w:r>
         <w:rPr>
-          <w:sz w:val="19"/>
-          <w:szCs w:val="19"/>
+          <w:rStyle w:val="sectionheadChar"/>
         </w:rPr>
         <w:t xml:space="preserve"> </w:t>
       </w:r>
-    </w:p>
-    <w:p>
-      <w:pPr>
-        <w:pStyle w:val="Default"/>
-        <w:rPr>
-          <w:sz w:val="19"/>
-          <w:szCs w:val="19"/>
-        </w:rPr>
-      </w:pPr>
     </w:p>
     <w:p>
       <w:pPr>
@@ -665,6 +646,47 @@
     </w:p>
     <w:p>
       <w:pPr>
+        <w:pStyle w:val="Default"/>
+        <w:spacing w:line="360" w:lineRule="auto"/>
+        <w:ind w:firstLine="187"/>
+        <w:rPr>
+          <w:sz w:val="18"/>
+          <w:szCs w:val="18"/>
+        </w:rPr>
+      </w:pPr>
+      <w:r>
+        <w:rPr>
+          <w:sz w:val="18"/>
+          <w:szCs w:val="18"/>
+        </w:rPr>
+        <w:t xml:space="preserve">Developed </w:t>
+      </w:r>
+      <w:proofErr w:type="spellStart"/>
+      <w:r>
+        <w:rPr>
+          <w:sz w:val="18"/>
+          <w:szCs w:val="18"/>
+        </w:rPr>
+        <w:t>WebAPI</w:t>
+      </w:r>
+      <w:proofErr w:type="spellEnd"/>
+      <w:r>
+        <w:rPr>
+          <w:sz w:val="18"/>
+          <w:szCs w:val="18"/>
+        </w:rPr>
+        <w:t xml:space="preserve"> 2.0 web service platform for web and iOS app</w:t>
+      </w:r>
+      <w:r>
+        <w:rPr>
+          <w:sz w:val="18"/>
+          <w:szCs w:val="18"/>
+        </w:rPr>
+        <w:t xml:space="preserve"> backend</w:t>
+      </w:r>
+    </w:p>
+    <w:p>
+      <w:pPr>
         <w:pStyle w:val="CM9"/>
         <w:spacing w:after="80" w:line="216" w:lineRule="atLeast"/>
         <w:ind w:left="187"/>
@@ -680,33 +702,7 @@
           <w:sz w:val="18"/>
           <w:szCs w:val="18"/>
         </w:rPr>
-        <w:t xml:space="preserve">Developed </w:t>
-      </w:r>
-      <w:proofErr w:type="spellStart"/>
-      <w:r>
-        <w:rPr>
-          <w:color w:val="000000"/>
-          <w:sz w:val="18"/>
-          <w:szCs w:val="18"/>
-        </w:rPr>
-        <w:t>WebAPI</w:t>
-      </w:r>
-      <w:proofErr w:type="spellEnd"/>
-      <w:r>
-        <w:rPr>
-          <w:color w:val="000000"/>
-          <w:sz w:val="18"/>
-          <w:szCs w:val="18"/>
-        </w:rPr>
-        <w:t xml:space="preserve"> 2.0 web service platform for web and iOS app</w:t>
-      </w:r>
-      <w:r>
-        <w:rPr>
-          <w:color w:val="000000"/>
-          <w:sz w:val="18"/>
-          <w:szCs w:val="18"/>
-        </w:rPr>
-        <w:t xml:space="preserve"> backend</w:t>
+        <w:t>Contributed to product and business development.</w:t>
       </w:r>
     </w:p>
     <w:p>
@@ -726,7 +722,39 @@
           <w:sz w:val="18"/>
           <w:szCs w:val="18"/>
         </w:rPr>
-        <w:t>Contributed to product and business development.</w:t>
+        <w:t>Feature development</w:t>
+      </w:r>
+      <w:r>
+        <w:rPr>
+          <w:color w:val="000000"/>
+          <w:sz w:val="18"/>
+          <w:szCs w:val="18"/>
+        </w:rPr>
+        <w:t xml:space="preserve"> for</w:t>
+      </w:r>
+      <w:r>
+        <w:rPr>
+          <w:color w:val="000000"/>
+          <w:sz w:val="18"/>
+          <w:szCs w:val="18"/>
+        </w:rPr>
+        <w:t xml:space="preserve"> Joinin.com ASP.net web </w:t>
+      </w:r>
+      <w:r>
+        <w:rPr>
+          <w:color w:val="000000"/>
+          <w:sz w:val="18"/>
+          <w:szCs w:val="18"/>
+        </w:rPr>
+        <w:t>product</w:t>
+      </w:r>
+      <w:r>
+        <w:rPr>
+          <w:color w:val="000000"/>
+          <w:sz w:val="18"/>
+          <w:szCs w:val="18"/>
+        </w:rPr>
+        <w:t>.</w:t>
       </w:r>
     </w:p>
     <w:p>
@@ -746,39 +774,43 @@
           <w:sz w:val="18"/>
           <w:szCs w:val="18"/>
         </w:rPr>
-        <w:t>Feature development</w:t>
-      </w:r>
-      <w:r>
-        <w:rPr>
-          <w:color w:val="000000"/>
-          <w:sz w:val="18"/>
-          <w:szCs w:val="18"/>
-        </w:rPr>
-        <w:t xml:space="preserve"> for</w:t>
-      </w:r>
-      <w:r>
-        <w:rPr>
-          <w:color w:val="000000"/>
-          <w:sz w:val="18"/>
-          <w:szCs w:val="18"/>
-        </w:rPr>
-        <w:t xml:space="preserve"> Joinin.com ASP.net web </w:t>
-      </w:r>
-      <w:r>
-        <w:rPr>
-          <w:color w:val="000000"/>
-          <w:sz w:val="18"/>
-          <w:szCs w:val="18"/>
-        </w:rPr>
-        <w:t>product</w:t>
-      </w:r>
-      <w:r>
-        <w:rPr>
-          <w:color w:val="000000"/>
-          <w:sz w:val="18"/>
-          <w:szCs w:val="18"/>
-        </w:rPr>
-        <w:t>.</w:t>
+        <w:t xml:space="preserve">Developed </w:t>
+      </w:r>
+      <w:proofErr w:type="spellStart"/>
+      <w:r>
+        <w:rPr>
+          <w:color w:val="000000"/>
+          <w:sz w:val="18"/>
+          <w:szCs w:val="18"/>
+        </w:rPr>
+        <w:t>Paypal</w:t>
+      </w:r>
+      <w:proofErr w:type="spellEnd"/>
+      <w:r>
+        <w:rPr>
+          <w:color w:val="000000"/>
+          <w:sz w:val="18"/>
+          <w:szCs w:val="18"/>
+        </w:rPr>
+        <w:t xml:space="preserve"> PNP API integration with </w:t>
+      </w:r>
+      <w:proofErr w:type="spellStart"/>
+      <w:r>
+        <w:rPr>
+          <w:color w:val="000000"/>
+          <w:sz w:val="18"/>
+          <w:szCs w:val="18"/>
+        </w:rPr>
+        <w:t>WeGoDo</w:t>
+      </w:r>
+      <w:proofErr w:type="spellEnd"/>
+      <w:r>
+        <w:rPr>
+          <w:color w:val="000000"/>
+          <w:sz w:val="18"/>
+          <w:szCs w:val="18"/>
+        </w:rPr>
+        <w:t xml:space="preserve"> web application for event ticketing.</w:t>
       </w:r>
     </w:p>
     <w:p>
@@ -792,69 +824,14 @@
           <w:szCs w:val="18"/>
         </w:rPr>
       </w:pPr>
-      <w:r>
-        <w:rPr>
-          <w:color w:val="000000"/>
-          <w:sz w:val="18"/>
-          <w:szCs w:val="18"/>
-        </w:rPr>
-        <w:t xml:space="preserve">Developed </w:t>
-      </w:r>
-      <w:proofErr w:type="spellStart"/>
-      <w:r>
-        <w:rPr>
-          <w:color w:val="000000"/>
-          <w:sz w:val="18"/>
-          <w:szCs w:val="18"/>
-        </w:rPr>
-        <w:t>Paypal</w:t>
-      </w:r>
-      <w:proofErr w:type="spellEnd"/>
-      <w:r>
-        <w:rPr>
-          <w:color w:val="000000"/>
-          <w:sz w:val="18"/>
-          <w:szCs w:val="18"/>
-        </w:rPr>
-        <w:t xml:space="preserve"> PNP API integration with </w:t>
-      </w:r>
-      <w:proofErr w:type="spellStart"/>
-      <w:r>
-        <w:rPr>
-          <w:color w:val="000000"/>
-          <w:sz w:val="18"/>
-          <w:szCs w:val="18"/>
-        </w:rPr>
-        <w:t>WeGoDo</w:t>
-      </w:r>
-      <w:proofErr w:type="spellEnd"/>
-      <w:r>
-        <w:rPr>
-          <w:color w:val="000000"/>
-          <w:sz w:val="18"/>
-          <w:szCs w:val="18"/>
-        </w:rPr>
-        <w:t xml:space="preserve"> web application for event ticketing.</w:t>
-      </w:r>
-    </w:p>
-    <w:p>
-      <w:pPr>
-        <w:pStyle w:val="CM9"/>
-        <w:spacing w:after="80" w:line="216" w:lineRule="atLeast"/>
-        <w:ind w:left="187"/>
-        <w:rPr>
-          <w:color w:val="000000"/>
-          <w:sz w:val="18"/>
-          <w:szCs w:val="18"/>
-        </w:rPr>
-      </w:pPr>
-    </w:p>
-    <w:p>
-      <w:pPr>
-        <w:pStyle w:val="Default"/>
-        <w:rPr>
-          <w:sz w:val="19"/>
-          <w:szCs w:val="19"/>
+    </w:p>
+    <w:p>
+      <w:pPr>
+        <w:pStyle w:val="CM10"/>
+        <w:spacing w:after="187" w:line="296" w:lineRule="atLeast"/>
+        <w:rPr>
+          <w:sz w:val="18"/>
+          <w:szCs w:val="18"/>
         </w:rPr>
       </w:pPr>
       <w:r>
@@ -999,30 +976,16 @@
     </w:p>
     <w:p>
       <w:pPr>
-        <w:pStyle w:val="CM9"/>
-        <w:spacing w:after="80" w:line="216" w:lineRule="atLeast"/>
+        <w:pStyle w:val="Default"/>
+        <w:spacing w:line="360" w:lineRule="auto"/>
         <w:ind w:firstLine="187"/>
         <w:rPr>
-          <w:color w:val="000000"/>
-          <w:sz w:val="18"/>
-          <w:szCs w:val="18"/>
-        </w:rPr>
-      </w:pPr>
-    </w:p>
-    <w:p>
-      <w:pPr>
-        <w:pStyle w:val="CM9"/>
-        <w:spacing w:after="80" w:line="216" w:lineRule="atLeast"/>
-        <w:ind w:firstLine="187"/>
-        <w:rPr>
-          <w:color w:val="000000"/>
-          <w:sz w:val="18"/>
-          <w:szCs w:val="18"/>
-        </w:rPr>
-      </w:pPr>
-      <w:r>
-        <w:rPr>
-          <w:color w:val="000000"/>
+          <w:sz w:val="18"/>
+          <w:szCs w:val="18"/>
+        </w:rPr>
+      </w:pPr>
+      <w:r>
+        <w:rPr>
           <w:sz w:val="18"/>
           <w:szCs w:val="18"/>
         </w:rPr>
@@ -1237,11 +1200,11 @@
     </w:p>
     <w:p>
       <w:pPr>
-        <w:pStyle w:val="CM3"/>
-        <w:rPr>
-          <w:color w:val="000000"/>
-          <w:sz w:val="19"/>
-          <w:szCs w:val="19"/>
+        <w:pStyle w:val="CM10"/>
+        <w:spacing w:after="187" w:line="296" w:lineRule="atLeast"/>
+        <w:rPr>
+          <w:sz w:val="18"/>
+          <w:szCs w:val="18"/>
         </w:rPr>
       </w:pPr>
       <w:r>
@@ -1309,16 +1272,125 @@
     </w:p>
     <w:p>
       <w:pPr>
+        <w:pStyle w:val="CM9"/>
+        <w:spacing w:after="80" w:line="216" w:lineRule="atLeast"/>
+        <w:ind w:left="187"/>
+        <w:rPr>
+          <w:color w:val="000000"/>
+          <w:sz w:val="18"/>
+          <w:szCs w:val="18"/>
+        </w:rPr>
+      </w:pPr>
+      <w:r>
+        <w:rPr>
+          <w:color w:val="000000"/>
+          <w:sz w:val="18"/>
+          <w:szCs w:val="18"/>
+        </w:rPr>
+        <w:t>Legal software developer</w:t>
+      </w:r>
+      <w:r>
+        <w:rPr>
+          <w:color w:val="000000"/>
+          <w:sz w:val="18"/>
+          <w:szCs w:val="18"/>
+        </w:rPr>
+        <w:t xml:space="preserve"> </w:t>
+      </w:r>
+      <w:r>
+        <w:rPr>
+          <w:color w:val="000000"/>
+          <w:sz w:val="18"/>
+          <w:szCs w:val="18"/>
+        </w:rPr>
+        <w:t xml:space="preserve">for the </w:t>
+      </w:r>
+      <w:proofErr w:type="spellStart"/>
+      <w:r>
+        <w:rPr>
+          <w:color w:val="000000"/>
+          <w:sz w:val="18"/>
+          <w:szCs w:val="18"/>
+        </w:rPr>
+        <w:t>Sackett</w:t>
+      </w:r>
+      <w:proofErr w:type="spellEnd"/>
+      <w:r>
+        <w:rPr>
+          <w:color w:val="000000"/>
+          <w:sz w:val="18"/>
+          <w:szCs w:val="18"/>
+        </w:rPr>
+        <w:t xml:space="preserve"> Group, the number one provider of docume</w:t>
+      </w:r>
+      <w:r>
+        <w:rPr>
+          <w:color w:val="000000"/>
+          <w:sz w:val="18"/>
+          <w:szCs w:val="18"/>
+        </w:rPr>
+        <w:t>nt automation software for the l</w:t>
+      </w:r>
+      <w:r>
+        <w:rPr>
+          <w:color w:val="000000"/>
+          <w:sz w:val="18"/>
+          <w:szCs w:val="18"/>
+        </w:rPr>
+        <w:t>egal industry</w:t>
+      </w:r>
+    </w:p>
+    <w:p>
+      <w:pPr>
         <w:pStyle w:val="Default"/>
-        <w:rPr>
+        <w:spacing w:line="360" w:lineRule="auto"/>
+        <w:rPr>
+          <w:sz w:val="18"/>
+          <w:szCs w:val="18"/>
+        </w:rPr>
+      </w:pPr>
+    </w:p>
+    <w:p>
+      <w:pPr>
+        <w:pStyle w:val="CM10"/>
+        <w:spacing w:after="187" w:line="296" w:lineRule="atLeast"/>
+        <w:rPr>
+          <w:sz w:val="18"/>
+          <w:szCs w:val="18"/>
+        </w:rPr>
+      </w:pPr>
+      <w:r>
+        <w:rPr>
+          <w:b/>
+          <w:bCs/>
+          <w:color w:val="000000"/>
           <w:sz w:val="19"/>
           <w:szCs w:val="19"/>
         </w:rPr>
-      </w:pPr>
-    </w:p>
-    <w:p>
-      <w:pPr>
-        <w:pStyle w:val="CM3"/>
+        <w:t>Freelance Writer</w:t>
+      </w:r>
+      <w:r>
+        <w:rPr>
+          <w:b/>
+          <w:bCs/>
+          <w:color w:val="000000"/>
+          <w:sz w:val="19"/>
+          <w:szCs w:val="19"/>
+        </w:rPr>
+        <w:t xml:space="preserve"> -- </w:t>
+      </w:r>
+      <w:r>
+        <w:rPr>
+          <w:color w:val="000000"/>
+          <w:sz w:val="19"/>
+          <w:szCs w:val="19"/>
+        </w:rPr>
+        <w:t xml:space="preserve">1995 - 2002 </w:t>
+      </w:r>
+    </w:p>
+    <w:p>
+      <w:pPr>
+        <w:pStyle w:val="CM9"/>
         <w:spacing w:after="80" w:line="216" w:lineRule="atLeast"/>
         <w:ind w:left="187"/>
         <w:rPr>
@@ -1333,62 +1405,12 @@
           <w:sz w:val="18"/>
           <w:szCs w:val="18"/>
         </w:rPr>
-        <w:t>Legal software developer</w:t>
-      </w:r>
-      <w:r>
-        <w:rPr>
-          <w:color w:val="000000"/>
-          <w:sz w:val="18"/>
-          <w:szCs w:val="18"/>
-        </w:rPr>
-        <w:t xml:space="preserve"> </w:t>
-      </w:r>
-      <w:r>
-        <w:rPr>
-          <w:color w:val="000000"/>
-          <w:sz w:val="18"/>
-          <w:szCs w:val="18"/>
-        </w:rPr>
-        <w:t xml:space="preserve">for the </w:t>
-      </w:r>
-      <w:proofErr w:type="spellStart"/>
-      <w:r>
-        <w:rPr>
-          <w:color w:val="000000"/>
-          <w:sz w:val="18"/>
-          <w:szCs w:val="18"/>
-        </w:rPr>
-        <w:t>Sackett</w:t>
-      </w:r>
-      <w:proofErr w:type="spellEnd"/>
-      <w:r>
-        <w:rPr>
-          <w:color w:val="000000"/>
-          <w:sz w:val="18"/>
-          <w:szCs w:val="18"/>
-        </w:rPr>
-        <w:t xml:space="preserve"> Group, the number one provider of docume</w:t>
-      </w:r>
-      <w:r>
-        <w:rPr>
-          <w:color w:val="000000"/>
-          <w:sz w:val="18"/>
-          <w:szCs w:val="18"/>
-        </w:rPr>
-        <w:t>nt automation software for the l</w:t>
-      </w:r>
-      <w:r>
-        <w:rPr>
-          <w:color w:val="000000"/>
-          <w:sz w:val="18"/>
-          <w:szCs w:val="18"/>
-        </w:rPr>
-        <w:t>egal industry</w:t>
-      </w:r>
-    </w:p>
-    <w:p>
-      <w:pPr>
-        <w:pStyle w:val="CM3"/>
+        <w:t xml:space="preserve">Published four novels and numerous shorter pieces in the science fiction genre </w:t>
+      </w:r>
+    </w:p>
+    <w:p>
+      <w:pPr>
+        <w:pStyle w:val="CM9"/>
         <w:spacing w:after="80" w:line="216" w:lineRule="atLeast"/>
         <w:ind w:left="187"/>
         <w:rPr>
@@ -1403,140 +1425,54 @@
           <w:sz w:val="18"/>
           <w:szCs w:val="18"/>
         </w:rPr>
-        <w:t xml:space="preserve"> </w:t>
-      </w:r>
-    </w:p>
-    <w:p>
-      <w:pPr>
-        <w:pStyle w:val="CM3"/>
-        <w:rPr>
-          <w:color w:val="000000"/>
-          <w:sz w:val="19"/>
-          <w:szCs w:val="19"/>
-        </w:rPr>
-      </w:pPr>
-      <w:r>
-        <w:rPr>
-          <w:b/>
-          <w:bCs/>
-          <w:color w:val="000000"/>
-          <w:sz w:val="19"/>
-          <w:szCs w:val="19"/>
-        </w:rPr>
-        <w:t>Freelance Writer</w:t>
-      </w:r>
-      <w:r>
-        <w:rPr>
-          <w:b/>
-          <w:bCs/>
-          <w:color w:val="000000"/>
-          <w:sz w:val="19"/>
-          <w:szCs w:val="19"/>
-        </w:rPr>
-        <w:t xml:space="preserve"> -- </w:t>
-      </w:r>
-      <w:r>
-        <w:rPr>
-          <w:color w:val="000000"/>
-          <w:sz w:val="19"/>
-          <w:szCs w:val="19"/>
-        </w:rPr>
-        <w:t xml:space="preserve">1995 - 2002 </w:t>
+        <w:t xml:space="preserve">Won SFWA Nebula award for </w:t>
+      </w:r>
+      <w:r>
+        <w:rPr>
+          <w:color w:val="000000"/>
+          <w:sz w:val="18"/>
+          <w:szCs w:val="18"/>
+        </w:rPr>
+        <w:t>novelette</w:t>
+      </w:r>
+      <w:r>
+        <w:rPr>
+          <w:color w:val="000000"/>
+          <w:sz w:val="18"/>
+          <w:szCs w:val="18"/>
+        </w:rPr>
+        <w:t xml:space="preserve"> "</w:t>
+      </w:r>
+      <w:proofErr w:type="spellStart"/>
+      <w:r>
+        <w:rPr>
+          <w:color w:val="000000"/>
+          <w:sz w:val="18"/>
+          <w:szCs w:val="18"/>
+        </w:rPr>
+        <w:t>Guidedog</w:t>
+      </w:r>
+      <w:proofErr w:type="spellEnd"/>
+      <w:r>
+        <w:rPr>
+          <w:color w:val="000000"/>
+          <w:sz w:val="18"/>
+          <w:szCs w:val="18"/>
+        </w:rPr>
+        <w:t xml:space="preserve">" </w:t>
       </w:r>
     </w:p>
     <w:p>
       <w:pPr>
         <w:pStyle w:val="Default"/>
-      </w:pPr>
-    </w:p>
-    <w:p>
-      <w:pPr>
-        <w:pStyle w:val="CM3"/>
-        <w:spacing w:after="80" w:line="216" w:lineRule="atLeast"/>
-        <w:ind w:left="187"/>
-        <w:rPr>
-          <w:color w:val="000000"/>
-          <w:sz w:val="18"/>
-          <w:szCs w:val="18"/>
-        </w:rPr>
-      </w:pPr>
-      <w:r>
-        <w:rPr>
-          <w:color w:val="000000"/>
-          <w:sz w:val="18"/>
-          <w:szCs w:val="18"/>
-        </w:rPr>
-        <w:t xml:space="preserve">Published four novels and numerous shorter pieces in the science fiction genre </w:t>
-      </w:r>
-    </w:p>
-    <w:p>
-      <w:pPr>
-        <w:pStyle w:val="CM10"/>
-        <w:spacing w:after="80" w:line="216" w:lineRule="atLeast"/>
-        <w:ind w:left="187"/>
-        <w:rPr>
-          <w:color w:val="000000"/>
-          <w:sz w:val="18"/>
-          <w:szCs w:val="18"/>
-        </w:rPr>
-      </w:pPr>
-      <w:r>
-        <w:rPr>
-          <w:color w:val="000000"/>
-          <w:sz w:val="18"/>
-          <w:szCs w:val="18"/>
-        </w:rPr>
-        <w:t xml:space="preserve">Won SFWA Nebula award for </w:t>
-      </w:r>
-      <w:r>
-        <w:rPr>
-          <w:color w:val="000000"/>
-          <w:sz w:val="18"/>
-          <w:szCs w:val="18"/>
-        </w:rPr>
-        <w:t>novelette</w:t>
-      </w:r>
-      <w:r>
-        <w:rPr>
-          <w:color w:val="000000"/>
-          <w:sz w:val="18"/>
-          <w:szCs w:val="18"/>
-        </w:rPr>
-        <w:t xml:space="preserve"> "</w:t>
-      </w:r>
-      <w:proofErr w:type="spellStart"/>
-      <w:r>
-        <w:rPr>
-          <w:color w:val="000000"/>
-          <w:sz w:val="18"/>
-          <w:szCs w:val="18"/>
-        </w:rPr>
-        <w:t>Guidedog</w:t>
-      </w:r>
-      <w:proofErr w:type="spellEnd"/>
-      <w:r>
-        <w:rPr>
-          <w:color w:val="000000"/>
-          <w:sz w:val="18"/>
-          <w:szCs w:val="18"/>
-        </w:rPr>
-        <w:t xml:space="preserve">" </w:t>
-      </w:r>
-    </w:p>
-    <w:p>
-      <w:pPr>
-        <w:pStyle w:val="CM8"/>
-        <w:spacing w:after="360" w:line="216" w:lineRule="atLeast"/>
-        <w:ind w:left="187"/>
-        <w:rPr>
-          <w:color w:val="000000"/>
-          <w:sz w:val="18"/>
-          <w:szCs w:val="18"/>
-        </w:rPr>
-      </w:pPr>
-      <w:r>
-        <w:rPr>
-          <w:color w:val="000000"/>
+        <w:spacing w:line="360" w:lineRule="auto"/>
+        <w:rPr>
+          <w:sz w:val="18"/>
+          <w:szCs w:val="18"/>
+        </w:rPr>
+      </w:pPr>
+      <w:r>
+        <w:rPr>
           <w:sz w:val="18"/>
           <w:szCs w:val="18"/>
         </w:rPr>
@@ -2853,6 +2789,136 @@
           </w:p>
         </w:tc>
       </w:tr>
+      <w:tr>
+        <w:tc>
+          <w:tcPr>
+            <w:tcW w:w="2640" w:type="dxa"/>
+          </w:tcPr>
+          <w:p>
+            <w:pPr>
+              <w:pStyle w:val="CM10"/>
+              <w:tabs>
+                <w:tab w:val="right" w:pos="3240"/>
+                <w:tab w:val="left" w:pos="4320"/>
+                <w:tab w:val="right" w:pos="7020"/>
+              </w:tabs>
+              <w:spacing w:after="80" w:line="216" w:lineRule="atLeast"/>
+              <w:rPr>
+                <w:color w:val="000000"/>
+                <w:sz w:val="18"/>
+                <w:szCs w:val="18"/>
+              </w:rPr>
+            </w:pPr>
+          </w:p>
+        </w:tc>
+        <w:tc>
+          <w:tcPr>
+            <w:tcW w:w="2640" w:type="dxa"/>
+          </w:tcPr>
+          <w:p>
+            <w:pPr>
+              <w:pStyle w:val="CM10"/>
+              <w:tabs>
+                <w:tab w:val="right" w:pos="3240"/>
+                <w:tab w:val="left" w:pos="4320"/>
+                <w:tab w:val="right" w:pos="7020"/>
+              </w:tabs>
+              <w:spacing w:after="80" w:line="216" w:lineRule="atLeast"/>
+              <w:rPr>
+                <w:color w:val="000000"/>
+                <w:sz w:val="18"/>
+                <w:szCs w:val="18"/>
+              </w:rPr>
+            </w:pPr>
+          </w:p>
+        </w:tc>
+        <w:tc>
+          <w:tcPr>
+            <w:tcW w:w="2640" w:type="dxa"/>
+          </w:tcPr>
+          <w:p>
+            <w:pPr>
+              <w:pStyle w:val="CM10"/>
+              <w:tabs>
+                <w:tab w:val="right" w:pos="3240"/>
+                <w:tab w:val="left" w:pos="4320"/>
+                <w:tab w:val="right" w:pos="7020"/>
+              </w:tabs>
+              <w:spacing w:after="80" w:line="216" w:lineRule="atLeast"/>
+              <w:rPr>
+                <w:color w:val="000000"/>
+                <w:sz w:val="18"/>
+                <w:szCs w:val="18"/>
+              </w:rPr>
+            </w:pPr>
+          </w:p>
+        </w:tc>
+      </w:tr>
+      <w:tr>
+        <w:tc>
+          <w:tcPr>
+            <w:tcW w:w="2640" w:type="dxa"/>
+          </w:tcPr>
+          <w:p>
+            <w:pPr>
+              <w:pStyle w:val="CM10"/>
+              <w:tabs>
+                <w:tab w:val="right" w:pos="3240"/>
+                <w:tab w:val="left" w:pos="4320"/>
+                <w:tab w:val="right" w:pos="7020"/>
+              </w:tabs>
+              <w:spacing w:after="80" w:line="216" w:lineRule="atLeast"/>
+              <w:rPr>
+                <w:color w:val="000000"/>
+                <w:sz w:val="18"/>
+                <w:szCs w:val="18"/>
+              </w:rPr>
+            </w:pPr>
+          </w:p>
+        </w:tc>
+        <w:tc>
+          <w:tcPr>
+            <w:tcW w:w="2640" w:type="dxa"/>
+          </w:tcPr>
+          <w:p>
+            <w:pPr>
+              <w:pStyle w:val="CM10"/>
+              <w:tabs>
+                <w:tab w:val="right" w:pos="3240"/>
+                <w:tab w:val="left" w:pos="4320"/>
+                <w:tab w:val="right" w:pos="7020"/>
+              </w:tabs>
+              <w:spacing w:after="80" w:line="216" w:lineRule="atLeast"/>
+              <w:rPr>
+                <w:color w:val="000000"/>
+                <w:sz w:val="18"/>
+                <w:szCs w:val="18"/>
+              </w:rPr>
+            </w:pPr>
+          </w:p>
+        </w:tc>
+        <w:tc>
+          <w:tcPr>
+            <w:tcW w:w="2640" w:type="dxa"/>
+          </w:tcPr>
+          <w:p>
+            <w:pPr>
+              <w:pStyle w:val="CM10"/>
+              <w:tabs>
+                <w:tab w:val="right" w:pos="3240"/>
+                <w:tab w:val="left" w:pos="4320"/>
+                <w:tab w:val="right" w:pos="7020"/>
+              </w:tabs>
+              <w:spacing w:after="80" w:line="216" w:lineRule="atLeast"/>
+              <w:rPr>
+                <w:color w:val="000000"/>
+                <w:sz w:val="18"/>
+                <w:szCs w:val="18"/>
+              </w:rPr>
+            </w:pPr>
+          </w:p>
+        </w:tc>
+      </w:tr>
     </w:tbl>
     <w:p>
       <w:pPr>
@@ -2872,16 +2938,6 @@
           <w:sz w:val="30"/>
           <w:szCs w:val="30"/>
         </w:rPr>
-        <w:br w:type="page"/>
-      </w:r>
-      <w:r>
-        <w:rPr>
-          <w:b/>
-          <w:bCs/>
-          <w:color w:val="6A6766"/>
-          <w:sz w:val="30"/>
-          <w:szCs w:val="30"/>
-        </w:rPr>
         <w:lastRenderedPageBreak/>
         <w:t xml:space="preserve">Projects </w:t>
       </w:r>
@@ -3452,7 +3508,6 @@
         </w:rPr>
       </w:pPr>
       <w:proofErr w:type="spellStart"/>
-      <w:proofErr w:type="gramStart"/>
       <w:r>
         <w:rPr>
           <w:b/>
@@ -3468,16 +3523,17 @@
           <w:sz w:val="18"/>
           <w:szCs w:val="18"/>
         </w:rPr>
-        <w:t>-Mpeg</w:t>
-      </w:r>
-      <w:proofErr w:type="gramEnd"/>
+        <w:t xml:space="preserve">-Mpeg flash </w:t>
+      </w:r>
+      <w:bookmarkStart w:id="0" w:name="_GoBack"/>
+      <w:bookmarkEnd w:id="0"/>
       <w:r>
         <w:rPr>
           <w:b/>
           <w:sz w:val="18"/>
           <w:szCs w:val="18"/>
         </w:rPr>
-        <w:t xml:space="preserve"> flash message to video converter</w:t>
+        <w:t>to video converter</w:t>
       </w:r>
       <w:r>
         <w:rPr>
@@ -4620,6 +4676,7 @@
   </w:style>
   <w:style w:type="paragraph" w:customStyle="1" w:styleId="Default">
     <w:name w:val="Default"/>
+    <w:link w:val="DefaultChar"/>
     <w:pPr>
       <w:widowControl w:val="0"/>
       <w:autoSpaceDE w:val="0"/>
@@ -4878,6 +4935,44 @@
         <w:insideV w:val="single" w:sz="4" w:space="0" w:color="auto"/>
       </w:tblBorders>
     </w:tblPr>
+  </w:style>
+  <w:style w:type="paragraph" w:customStyle="1" w:styleId="sectionhead">
+    <w:name w:val="sectionhead"/>
+    <w:basedOn w:val="Default"/>
+    <w:link w:val="sectionheadChar"/>
+    <w:qFormat/>
+    <w:rsid w:val="007B46AD"/>
+    <w:pPr>
+      <w:spacing w:line="360" w:lineRule="auto"/>
+    </w:pPr>
+    <w:rPr>
+      <w:sz w:val="19"/>
+      <w:szCs w:val="19"/>
+    </w:rPr>
+  </w:style>
+  <w:style w:type="character" w:customStyle="1" w:styleId="DefaultChar">
+    <w:name w:val="Default Char"/>
+    <w:basedOn w:val="DefaultParagraphFont"/>
+    <w:link w:val="Default"/>
+    <w:rsid w:val="007B46AD"/>
+    <w:rPr>
+      <w:rFonts w:ascii="Arial" w:hAnsi="Arial" w:cs="Arial"/>
+      <w:color w:val="000000"/>
+      <w:sz w:val="24"/>
+      <w:szCs w:val="24"/>
+    </w:rPr>
+  </w:style>
+  <w:style w:type="character" w:customStyle="1" w:styleId="sectionheadChar">
+    <w:name w:val="sectionhead Char"/>
+    <w:basedOn w:val="DefaultChar"/>
+    <w:link w:val="sectionhead"/>
+    <w:rsid w:val="007B46AD"/>
+    <w:rPr>
+      <w:rFonts w:ascii="Arial" w:hAnsi="Arial" w:cs="Arial"/>
+      <w:color w:val="000000"/>
+      <w:sz w:val="19"/>
+      <w:szCs w:val="19"/>
+    </w:rPr>
   </w:style>
 </w:styles>
 </file>

</xml_diff>

<commit_message>
update CV with a few more tweaks
</commit_message>
<xml_diff>
--- a/public/docs/michaelconnerCV.docx
+++ b/public/docs/michaelconnerCV.docx
@@ -63,7 +63,6 @@
                       </wps:spPr>
                       <wps:txbx>
                         <w:txbxContent>
-                          <w:bookmarkStart w:id="0" w:name="_GoBack"/>
                           <w:p>
                             <w:pPr>
                               <w:pStyle w:val="CM7"/>
@@ -77,37 +76,19 @@
                                 <w:szCs w:val="30"/>
                               </w:rPr>
                             </w:pPr>
-                            <w:r>
-                              <w:fldChar w:fldCharType="begin"/>
-                            </w:r>
-                            <w:r>
-                              <w:instrText xml:space="preserve"> HYPERLINK "http://michaelpconner.com" </w:instrText>
-                            </w:r>
-                            <w:r>
-                              <w:fldChar w:fldCharType="separate"/>
-                            </w:r>
-                            <w:r>
-                              <w:rPr>
-                                <w:rStyle w:val="Hyperlink"/>
-                                <w:b/>
-                                <w:bCs/>
-                                <w:sz w:val="30"/>
-                                <w:szCs w:val="30"/>
-                                <w:u w:val="none"/>
-                              </w:rPr>
-                              <w:t>Michael Conner</w:t>
-                            </w:r>
-                            <w:r>
-                              <w:rPr>
-                                <w:rStyle w:val="Hyperlink"/>
-                                <w:b/>
-                                <w:bCs/>
-                                <w:sz w:val="30"/>
-                                <w:szCs w:val="30"/>
-                                <w:u w:val="none"/>
-                              </w:rPr>
-                              <w:fldChar w:fldCharType="end"/>
-                            </w:r>
+                            <w:hyperlink r:id="rId7" w:history="1">
+                              <w:r>
+                                <w:rPr>
+                                  <w:rStyle w:val="Hyperlink"/>
+                                  <w:b/>
+                                  <w:bCs/>
+                                  <w:sz w:val="30"/>
+                                  <w:szCs w:val="30"/>
+                                  <w:u w:val="none"/>
+                                </w:rPr>
+                                <w:t>Michael Conner</w:t>
+                              </w:r>
+                            </w:hyperlink>
                           </w:p>
                           <w:p>
                             <w:pPr>
@@ -229,7 +210,6 @@
                               </w:rPr>
                               <w:t xml:space="preserve">(510) 325-2698 </w:t>
                             </w:r>
-                            <w:bookmarkEnd w:id="0"/>
                           </w:p>
                         </w:txbxContent>
                       </wps:txbx>
@@ -257,7 +237,6 @@
               <v:shape id="Text Box 2" o:spid="_x0000_s1026" type="#_x0000_t202" style="position:absolute;margin-left:-141pt;margin-top:-3.75pt;width:134.3pt;height:129.75pt;z-index:251660288;visibility:visible;mso-wrap-style:square;mso-width-percent:0;mso-height-percent:0;mso-wrap-distance-left:9pt;mso-wrap-distance-top:0;mso-wrap-distance-right:9pt;mso-wrap-distance-bottom:0;mso-position-horizontal:absolute;mso-position-horizontal-relative:text;mso-position-vertical:absolute;mso-position-vertical-relative:text;mso-width-percent:0;mso-height-percent:0;mso-width-relative:margin;mso-height-relative:margin;v-text-anchor:top" o:gfxdata="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" strokecolor="white">
                 <v:textbox>
                   <w:txbxContent>
-                    <w:bookmarkStart w:id="1" w:name="_GoBack"/>
                     <w:p>
                       <w:pPr>
                         <w:pStyle w:val="CM7"/>
@@ -271,37 +250,19 @@
                           <w:szCs w:val="30"/>
                         </w:rPr>
                       </w:pPr>
-                      <w:r>
-                        <w:fldChar w:fldCharType="begin"/>
-                      </w:r>
-                      <w:r>
-                        <w:instrText xml:space="preserve"> HYPERLINK "http://michaelpconner.com" </w:instrText>
-                      </w:r>
-                      <w:r>
-                        <w:fldChar w:fldCharType="separate"/>
-                      </w:r>
-                      <w:r>
-                        <w:rPr>
-                          <w:rStyle w:val="Hyperlink"/>
-                          <w:b/>
-                          <w:bCs/>
-                          <w:sz w:val="30"/>
-                          <w:szCs w:val="30"/>
-                          <w:u w:val="none"/>
-                        </w:rPr>
-                        <w:t>Michael Conner</w:t>
-                      </w:r>
-                      <w:r>
-                        <w:rPr>
-                          <w:rStyle w:val="Hyperlink"/>
-                          <w:b/>
-                          <w:bCs/>
-                          <w:sz w:val="30"/>
-                          <w:szCs w:val="30"/>
-                          <w:u w:val="none"/>
-                        </w:rPr>
-                        <w:fldChar w:fldCharType="end"/>
-                      </w:r>
+                      <w:hyperlink r:id="rId8" w:history="1">
+                        <w:r>
+                          <w:rPr>
+                            <w:rStyle w:val="Hyperlink"/>
+                            <w:b/>
+                            <w:bCs/>
+                            <w:sz w:val="30"/>
+                            <w:szCs w:val="30"/>
+                            <w:u w:val="none"/>
+                          </w:rPr>
+                          <w:t>Michael Conner</w:t>
+                        </w:r>
+                      </w:hyperlink>
                     </w:p>
                     <w:p>
                       <w:pPr>
@@ -423,7 +384,6 @@
                         </w:rPr>
                         <w:t xml:space="preserve">(510) 325-2698 </w:t>
                       </w:r>
-                      <w:bookmarkEnd w:id="1"/>
                     </w:p>
                   </w:txbxContent>
                 </v:textbox>
@@ -519,7 +479,7 @@
       <w:r>
         <w:t xml:space="preserve"> </w:t>
       </w:r>
-      <w:hyperlink r:id="rId7" w:history="1">
+      <w:hyperlink r:id="rId9" w:history="1">
         <w:proofErr w:type="spellStart"/>
         <w:r>
           <w:rPr>
@@ -580,7 +540,7 @@
         </w:rPr>
         <w:t xml:space="preserve"> </w:t>
       </w:r>
-      <w:hyperlink r:id="rId8" w:history="1">
+      <w:hyperlink r:id="rId10" w:history="1">
         <w:proofErr w:type="spellStart"/>
         <w:r>
           <w:rPr>
@@ -600,6 +560,14 @@
         </w:rPr>
         <w:t xml:space="preserve"> social media web application</w:t>
       </w:r>
+      <w:r>
+        <w:rPr>
+          <w:color w:val="000000"/>
+          <w:sz w:val="18"/>
+          <w:szCs w:val="18"/>
+        </w:rPr>
+        <w:t>.</w:t>
+      </w:r>
     </w:p>
     <w:p>
       <w:pPr>
@@ -662,6 +630,14 @@
         </w:rPr>
         <w:t>app</w:t>
       </w:r>
+      <w:r>
+        <w:rPr>
+          <w:color w:val="000000"/>
+          <w:sz w:val="18"/>
+          <w:szCs w:val="18"/>
+        </w:rPr>
+        <w:t>.</w:t>
+      </w:r>
     </w:p>
     <w:p>
       <w:pPr>
@@ -704,6 +680,13 @@
         </w:rPr>
         <w:t xml:space="preserve"> backend</w:t>
       </w:r>
+      <w:r>
+        <w:rPr>
+          <w:sz w:val="18"/>
+          <w:szCs w:val="18"/>
+        </w:rPr>
+        <w:t>.</w:t>
+      </w:r>
     </w:p>
     <w:p>
       <w:pPr>
@@ -732,6 +715,14 @@
         </w:rPr>
         <w:t>roduct and business development</w:t>
       </w:r>
+      <w:r>
+        <w:rPr>
+          <w:color w:val="000000"/>
+          <w:sz w:val="18"/>
+          <w:szCs w:val="18"/>
+        </w:rPr>
+        <w:t>.</w:t>
+      </w:r>
     </w:p>
     <w:p>
       <w:pPr>
@@ -774,7 +765,23 @@
           <w:sz w:val="18"/>
           <w:szCs w:val="18"/>
         </w:rPr>
-        <w:t>product</w:t>
+        <w:t>produc</w:t>
+      </w:r>
+      <w:r>
+        <w:rPr>
+          <w:color w:val="000000"/>
+          <w:sz w:val="18"/>
+          <w:szCs w:val="18"/>
+        </w:rPr>
+        <w:t>.</w:t>
+      </w:r>
+      <w:r>
+        <w:rPr>
+          <w:color w:val="000000"/>
+          <w:sz w:val="18"/>
+          <w:szCs w:val="18"/>
+        </w:rPr>
+        <w:t>t</w:t>
       </w:r>
     </w:p>
     <w:p>
@@ -847,6 +854,13 @@
         </w:rPr>
         <w:t xml:space="preserve"> and payment processing</w:t>
       </w:r>
+      <w:r>
+        <w:rPr>
+          <w:sz w:val="18"/>
+          <w:szCs w:val="18"/>
+        </w:rPr>
+        <w:t>.</w:t>
+      </w:r>
     </w:p>
     <w:p>
       <w:pPr>
@@ -948,6 +962,14 @@
           <w:szCs w:val="18"/>
         </w:rPr>
         <w:t>er cards integration on the website and iOS app</w:t>
+      </w:r>
+      <w:r>
+        <w:rPr>
+          <w:color w:val="000000"/>
+          <w:sz w:val="18"/>
+          <w:szCs w:val="18"/>
+        </w:rPr>
+        <w:t>.</w:t>
       </w:r>
     </w:p>
     <w:p>
@@ -1034,7 +1056,7 @@
         </w:rPr>
         <w:t xml:space="preserve"> </w:t>
       </w:r>
-      <w:hyperlink r:id="rId9" w:history="1">
+      <w:hyperlink r:id="rId11" w:history="1">
         <w:proofErr w:type="spellStart"/>
         <w:r>
           <w:rPr>
@@ -1128,6 +1150,13 @@
         </w:rPr>
         <w:t>Lead engineer for MVC4 / Azure based messaging application</w:t>
       </w:r>
+      <w:r>
+        <w:rPr>
+          <w:sz w:val="18"/>
+          <w:szCs w:val="18"/>
+        </w:rPr>
+        <w:t>.</w:t>
+      </w:r>
     </w:p>
     <w:p>
       <w:pPr>
@@ -1148,6 +1177,14 @@
         </w:rPr>
         <w:t>Lead engineer for ASP.net MVC3 content sharing web application</w:t>
       </w:r>
+      <w:r>
+        <w:rPr>
+          <w:color w:val="000000"/>
+          <w:sz w:val="18"/>
+          <w:szCs w:val="18"/>
+        </w:rPr>
+        <w:t>.</w:t>
+      </w:r>
     </w:p>
     <w:p>
       <w:pPr>
@@ -1166,6 +1203,13 @@
         </w:rPr>
         <w:t>Lead engineer for ASP.net e-commerce portal</w:t>
       </w:r>
+      <w:r>
+        <w:rPr>
+          <w:sz w:val="18"/>
+          <w:szCs w:val="18"/>
+        </w:rPr>
+        <w:t>.</w:t>
+      </w:r>
     </w:p>
     <w:p>
       <w:pPr>
@@ -1194,6 +1238,14 @@
         </w:rPr>
         <w:t>ngineer for the Company's Synergy content sharing product</w:t>
       </w:r>
+      <w:r>
+        <w:rPr>
+          <w:color w:val="000000"/>
+          <w:sz w:val="18"/>
+          <w:szCs w:val="18"/>
+        </w:rPr>
+        <w:t>.</w:t>
+      </w:r>
     </w:p>
     <w:p>
       <w:pPr>
@@ -1222,6 +1274,14 @@
         </w:rPr>
         <w:t>ey member of Windows Azure conversion team</w:t>
       </w:r>
+      <w:r>
+        <w:rPr>
+          <w:color w:val="000000"/>
+          <w:sz w:val="18"/>
+          <w:szCs w:val="18"/>
+        </w:rPr>
+        <w:t>.</w:t>
+      </w:r>
     </w:p>
     <w:p>
       <w:pPr>
@@ -1258,6 +1318,14 @@
         </w:rPr>
         <w:t xml:space="preserve"> for deployment to Windows Azure</w:t>
       </w:r>
+      <w:r>
+        <w:rPr>
+          <w:color w:val="000000"/>
+          <w:sz w:val="18"/>
+          <w:szCs w:val="18"/>
+        </w:rPr>
+        <w:t>.</w:t>
+      </w:r>
     </w:p>
     <w:p>
       <w:pPr>
@@ -1320,6 +1388,14 @@
         </w:rPr>
         <w:t>application</w:t>
       </w:r>
+      <w:r>
+        <w:rPr>
+          <w:color w:val="000000"/>
+          <w:sz w:val="18"/>
+          <w:szCs w:val="18"/>
+        </w:rPr>
+        <w:t>.</w:t>
+      </w:r>
     </w:p>
     <w:p>
       <w:pPr>
@@ -1360,7 +1436,7 @@
         </w:rPr>
         <w:t xml:space="preserve"> - </w:t>
       </w:r>
-      <w:hyperlink r:id="rId10" w:history="1">
+      <w:hyperlink r:id="rId12" w:history="1">
         <w:r>
           <w:rPr>
             <w:rStyle w:val="Hyperlink"/>
@@ -1490,6 +1566,14 @@
         </w:rPr>
         <w:t>egal industry</w:t>
       </w:r>
+      <w:r>
+        <w:rPr>
+          <w:color w:val="000000"/>
+          <w:sz w:val="18"/>
+          <w:szCs w:val="18"/>
+        </w:rPr>
+        <w:t>.</w:t>
+      </w:r>
     </w:p>
     <w:p>
       <w:pPr>
@@ -1605,6 +1689,14 @@
         <w:t>Guidedog</w:t>
       </w:r>
       <w:proofErr w:type="spellEnd"/>
+      <w:r>
+        <w:rPr>
+          <w:color w:val="000000"/>
+          <w:sz w:val="18"/>
+          <w:szCs w:val="18"/>
+        </w:rPr>
+        <w:t>.</w:t>
+      </w:r>
       <w:r>
         <w:rPr>
           <w:color w:val="000000"/>
@@ -3795,7 +3887,21 @@
           <w:sz w:val="18"/>
           <w:szCs w:val="18"/>
         </w:rPr>
-        <w:t xml:space="preserve"> video for sharing to YouTube, Facebook, and twitter.</w:t>
+        <w:t xml:space="preserve"> video for sharing to YouTube, Facebook, and </w:t>
+      </w:r>
+      <w:r>
+        <w:rPr>
+          <w:sz w:val="18"/>
+          <w:szCs w:val="18"/>
+        </w:rPr>
+        <w:t>T</w:t>
+      </w:r>
+      <w:r>
+        <w:rPr>
+          <w:sz w:val="18"/>
+          <w:szCs w:val="18"/>
+        </w:rPr>
+        <w:t>witter.</w:t>
       </w:r>
       <w:r>
         <w:rPr>
@@ -3912,7 +4018,23 @@
           <w:sz w:val="18"/>
           <w:szCs w:val="18"/>
         </w:rPr>
-        <w:t xml:space="preserve">-Michigan State University </w:t>
+        <w:t>-</w:t>
+      </w:r>
+      <w:r>
+        <w:rPr>
+          <w:sz w:val="18"/>
+          <w:szCs w:val="18"/>
+        </w:rPr>
+        <w:t xml:space="preserve"> </w:t>
+      </w:r>
+      <w:bookmarkStart w:id="0" w:name="_GoBack"/>
+      <w:bookmarkEnd w:id="0"/>
+      <w:r>
+        <w:rPr>
+          <w:sz w:val="18"/>
+          <w:szCs w:val="18"/>
+        </w:rPr>
+        <w:t xml:space="preserve">Michigan State University </w:t>
       </w:r>
     </w:p>
     <w:p>
@@ -3951,7 +4073,47 @@
           <w:sz w:val="18"/>
           <w:szCs w:val="18"/>
         </w:rPr>
-        <w:t>Musician Songwriter and performer in popular Bay Area band</w:t>
+        <w:t>Songwriter</w:t>
+      </w:r>
+      <w:r>
+        <w:rPr>
+          <w:b/>
+          <w:sz w:val="18"/>
+          <w:szCs w:val="18"/>
+        </w:rPr>
+        <w:t>, producer</w:t>
+      </w:r>
+      <w:r>
+        <w:rPr>
+          <w:b/>
+          <w:sz w:val="18"/>
+          <w:szCs w:val="18"/>
+        </w:rPr>
+        <w:t xml:space="preserve"> and performer </w:t>
+      </w:r>
+      <w:r>
+        <w:rPr>
+          <w:b/>
+          <w:sz w:val="18"/>
+          <w:szCs w:val="18"/>
+        </w:rPr>
+        <w:t>for</w:t>
+      </w:r>
+      <w:r>
+        <w:rPr>
+          <w:b/>
+          <w:sz w:val="18"/>
+          <w:szCs w:val="18"/>
+        </w:rPr>
+        <w:t xml:space="preserve"> Bay Area band</w:t>
+      </w:r>
+      <w:r>
+        <w:rPr>
+          <w:b/>
+          <w:sz w:val="18"/>
+          <w:szCs w:val="18"/>
+        </w:rPr>
+        <w:t>s</w:t>
       </w:r>
       <w:r>
         <w:rPr>
@@ -4234,7 +4396,7 @@
       </w:pPr>
     </w:p>
     <w:sectPr>
-      <w:headerReference w:type="default" r:id="rId11"/>
+      <w:headerReference w:type="default" r:id="rId13"/>
       <w:type w:val="continuous"/>
       <w:pgSz w:w="12240" w:h="16340"/>
       <w:pgMar w:top="810" w:right="1094" w:bottom="1109" w:left="3240" w:header="720" w:footer="720" w:gutter="0"/>

</xml_diff>

<commit_message>
final proof of CV
</commit_message>
<xml_diff>
--- a/public/docs/michaelconnerCV.docx
+++ b/public/docs/michaelconnerCV.docx
@@ -26,10 +26,10 @@
                   <wp:posOffset>-1790700</wp:posOffset>
                 </wp:positionH>
                 <wp:positionV relativeFrom="page">
-                  <wp:posOffset>451485</wp:posOffset>
+                  <wp:posOffset>452437</wp:posOffset>
                 </wp:positionV>
-                <wp:extent cx="1709928" cy="1645920"/>
-                <wp:effectExtent l="0" t="0" r="24130" b="11430"/>
+                <wp:extent cx="1709928" cy="1747837"/>
+                <wp:effectExtent l="0" t="0" r="24130" b="24130"/>
                 <wp:wrapNone/>
                 <wp:docPr id="1" name="Text Box 2"/>
                 <wp:cNvGraphicFramePr>
@@ -44,7 +44,7 @@
                       <wps:spPr bwMode="auto">
                         <a:xfrm>
                           <a:off x="0" y="0"/>
-                          <a:ext cx="1709928" cy="1645920"/>
+                          <a:ext cx="1709928" cy="1747837"/>
                         </a:xfrm>
                         <a:prstGeom prst="rect">
                           <a:avLst/>
@@ -63,27 +63,52 @@
                       </wps:spPr>
                       <wps:txbx>
                         <w:txbxContent>
-                          <w:bookmarkStart w:id="0" w:name="_GoBack"/>
                           <w:p>
                             <w:pPr>
                               <w:pStyle w:val="CM7"/>
                               <w:spacing w:after="82"/>
                               <w:outlineLvl w:val="0"/>
                               <w:rPr>
+                                <w:rStyle w:val="Hyperlink"/>
                                 <w:b/>
                                 <w:bCs/>
-                                <w:color w:val="6A6766"/>
                                 <w:sz w:val="30"/>
                                 <w:szCs w:val="30"/>
                               </w:rPr>
                             </w:pPr>
                             <w:r>
+                              <w:rPr>
+                                <w:b/>
+                                <w:bCs/>
+                                <w:sz w:val="30"/>
+                                <w:szCs w:val="30"/>
+                              </w:rPr>
                               <w:fldChar w:fldCharType="begin"/>
                             </w:r>
                             <w:r>
-                              <w:instrText xml:space="preserve"> HYPERLINK "http://michaelpconner.com" </w:instrText>
+                              <w:rPr>
+                                <w:b/>
+                                <w:bCs/>
+                                <w:sz w:val="30"/>
+                                <w:szCs w:val="30"/>
+                              </w:rPr>
+                              <w:instrText xml:space="preserve"> HYPERLINK "http://michaelpconner.com/" \o "Go to my online resume" </w:instrText>
                             </w:r>
                             <w:r>
+                              <w:rPr>
+                                <w:b/>
+                                <w:bCs/>
+                                <w:sz w:val="30"/>
+                                <w:szCs w:val="30"/>
+                              </w:rPr>
+                            </w:r>
+                            <w:r>
+                              <w:rPr>
+                                <w:b/>
+                                <w:bCs/>
+                                <w:sz w:val="30"/>
+                                <w:szCs w:val="30"/>
+                              </w:rPr>
                               <w:fldChar w:fldCharType="separate"/>
                             </w:r>
                             <w:r>
@@ -93,20 +118,8 @@
                                 <w:bCs/>
                                 <w:sz w:val="30"/>
                                 <w:szCs w:val="30"/>
-                                <w:u w:val="none"/>
                               </w:rPr>
                               <w:t>Michael Conner</w:t>
-                            </w:r>
-                            <w:r>
-                              <w:rPr>
-                                <w:rStyle w:val="Hyperlink"/>
-                                <w:b/>
-                                <w:bCs/>
-                                <w:sz w:val="30"/>
-                                <w:szCs w:val="30"/>
-                                <w:u w:val="none"/>
-                              </w:rPr>
-                              <w:fldChar w:fldCharType="end"/>
                             </w:r>
                           </w:p>
                           <w:p>
@@ -119,6 +132,16 @@
                                 <w:szCs w:val="28"/>
                               </w:rPr>
                             </w:pPr>
+                            <w:r>
+                              <w:rPr>
+                                <w:b/>
+                                <w:bCs/>
+                                <w:color w:val="auto"/>
+                                <w:sz w:val="30"/>
+                                <w:szCs w:val="30"/>
+                              </w:rPr>
+                              <w:fldChar w:fldCharType="end"/>
+                            </w:r>
                           </w:p>
                           <w:p>
                             <w:pPr>
@@ -157,7 +180,23 @@
                                 <w:sz w:val="18"/>
                                 <w:szCs w:val="18"/>
                               </w:rPr>
-                              <w:t xml:space="preserve">nordL2@pacbell.net </w:t>
+                              <w:t>nordL2@pacbell</w:t>
+                            </w:r>
+                            <w:r>
+                              <w:rPr>
+                                <w:color w:val="0063CC"/>
+                                <w:sz w:val="18"/>
+                                <w:szCs w:val="18"/>
+                              </w:rPr>
+                              <w:t>.NET</w:t>
+                            </w:r>
+                            <w:r>
+                              <w:rPr>
+                                <w:color w:val="0063CC"/>
+                                <w:sz w:val="18"/>
+                                <w:szCs w:val="18"/>
+                              </w:rPr>
+                              <w:t xml:space="preserve"> </w:t>
                             </w:r>
                           </w:p>
                           <w:p>
@@ -202,6 +241,24 @@
                               </w:rPr>
                               <w:t xml:space="preserve"> </w:t>
                             </w:r>
+                            <w:r>
+                              <w:rPr>
+                                <w:color w:val="000000"/>
+                                <w:sz w:val="18"/>
+                                <w:szCs w:val="18"/>
+                              </w:rPr>
+                              <w:br/>
+                            </w:r>
+                            <w:hyperlink r:id="rId7" w:history="1">
+                              <w:r>
+                                <w:rPr>
+                                  <w:rStyle w:val="Hyperlink"/>
+                                  <w:sz w:val="18"/>
+                                  <w:szCs w:val="18"/>
+                                </w:rPr>
+                                <w:t>http://michaelpconner.com</w:t>
+                              </w:r>
+                            </w:hyperlink>
                           </w:p>
                           <w:p>
                             <w:pPr>
@@ -229,7 +286,6 @@
                               </w:rPr>
                               <w:t xml:space="preserve">(510) 325-2698 </w:t>
                             </w:r>
-                            <w:bookmarkEnd w:id="0"/>
                           </w:p>
                         </w:txbxContent>
                       </wps:txbx>
@@ -254,30 +310,55 @@
                 <v:stroke joinstyle="miter"/>
                 <v:path gradientshapeok="t" o:connecttype="rect"/>
               </v:shapetype>
-              <v:shape id="Text Box 2" o:spid="_x0000_s1026" type="#_x0000_t202" style="position:absolute;margin-left:-141pt;margin-top:35.55pt;width:134.65pt;height:129.6pt;z-index:251660288;visibility:visible;mso-wrap-style:square;mso-width-percent:0;mso-height-percent:0;mso-wrap-distance-left:9pt;mso-wrap-distance-top:0;mso-wrap-distance-right:9pt;mso-wrap-distance-bottom:0;mso-position-horizontal:absolute;mso-position-horizontal-relative:text;mso-position-vertical:absolute;mso-position-vertical-relative:page;mso-width-percent:0;mso-height-percent:0;mso-width-relative:margin;mso-height-relative:margin;v-text-anchor:top" o:gfxdata="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" strokecolor="white">
+              <v:shape id="Text Box 2" o:spid="_x0000_s1026" type="#_x0000_t202" style="position:absolute;margin-left:-141pt;margin-top:35.6pt;width:134.65pt;height:137.6pt;z-index:251660288;visibility:visible;mso-wrap-style:square;mso-width-percent:0;mso-height-percent:0;mso-wrap-distance-left:9pt;mso-wrap-distance-top:0;mso-wrap-distance-right:9pt;mso-wrap-distance-bottom:0;mso-position-horizontal:absolute;mso-position-horizontal-relative:text;mso-position-vertical:absolute;mso-position-vertical-relative:page;mso-width-percent:0;mso-height-percent:0;mso-width-relative:margin;mso-height-relative:margin;v-text-anchor:top" o:gfxdata="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" strokecolor="white">
                 <v:textbox>
                   <w:txbxContent>
-                    <w:bookmarkStart w:id="1" w:name="_GoBack"/>
                     <w:p>
                       <w:pPr>
                         <w:pStyle w:val="CM7"/>
                         <w:spacing w:after="82"/>
                         <w:outlineLvl w:val="0"/>
                         <w:rPr>
+                          <w:rStyle w:val="Hyperlink"/>
                           <w:b/>
                           <w:bCs/>
-                          <w:color w:val="6A6766"/>
                           <w:sz w:val="30"/>
                           <w:szCs w:val="30"/>
                         </w:rPr>
                       </w:pPr>
                       <w:r>
+                        <w:rPr>
+                          <w:b/>
+                          <w:bCs/>
+                          <w:sz w:val="30"/>
+                          <w:szCs w:val="30"/>
+                        </w:rPr>
                         <w:fldChar w:fldCharType="begin"/>
                       </w:r>
                       <w:r>
-                        <w:instrText xml:space="preserve"> HYPERLINK "http://michaelpconner.com" </w:instrText>
+                        <w:rPr>
+                          <w:b/>
+                          <w:bCs/>
+                          <w:sz w:val="30"/>
+                          <w:szCs w:val="30"/>
+                        </w:rPr>
+                        <w:instrText xml:space="preserve"> HYPERLINK "http://michaelpconner.com/" \o "Go to my online resume" </w:instrText>
                       </w:r>
                       <w:r>
+                        <w:rPr>
+                          <w:b/>
+                          <w:bCs/>
+                          <w:sz w:val="30"/>
+                          <w:szCs w:val="30"/>
+                        </w:rPr>
+                      </w:r>
+                      <w:r>
+                        <w:rPr>
+                          <w:b/>
+                          <w:bCs/>
+                          <w:sz w:val="30"/>
+                          <w:szCs w:val="30"/>
+                        </w:rPr>
                         <w:fldChar w:fldCharType="separate"/>
                       </w:r>
                       <w:r>
@@ -287,20 +368,8 @@
                           <w:bCs/>
                           <w:sz w:val="30"/>
                           <w:szCs w:val="30"/>
-                          <w:u w:val="none"/>
                         </w:rPr>
                         <w:t>Michael Conner</w:t>
-                      </w:r>
-                      <w:r>
-                        <w:rPr>
-                          <w:rStyle w:val="Hyperlink"/>
-                          <w:b/>
-                          <w:bCs/>
-                          <w:sz w:val="30"/>
-                          <w:szCs w:val="30"/>
-                          <w:u w:val="none"/>
-                        </w:rPr>
-                        <w:fldChar w:fldCharType="end"/>
                       </w:r>
                     </w:p>
                     <w:p>
@@ -313,6 +382,16 @@
                           <w:szCs w:val="28"/>
                         </w:rPr>
                       </w:pPr>
+                      <w:r>
+                        <w:rPr>
+                          <w:b/>
+                          <w:bCs/>
+                          <w:color w:val="auto"/>
+                          <w:sz w:val="30"/>
+                          <w:szCs w:val="30"/>
+                        </w:rPr>
+                        <w:fldChar w:fldCharType="end"/>
+                      </w:r>
                     </w:p>
                     <w:p>
                       <w:pPr>
@@ -351,7 +430,23 @@
                           <w:sz w:val="18"/>
                           <w:szCs w:val="18"/>
                         </w:rPr>
-                        <w:t xml:space="preserve">nordL2@pacbell.net </w:t>
+                        <w:t>nordL2@pacbell</w:t>
+                      </w:r>
+                      <w:r>
+                        <w:rPr>
+                          <w:color w:val="0063CC"/>
+                          <w:sz w:val="18"/>
+                          <w:szCs w:val="18"/>
+                        </w:rPr>
+                        <w:t>.NET</w:t>
+                      </w:r>
+                      <w:r>
+                        <w:rPr>
+                          <w:color w:val="0063CC"/>
+                          <w:sz w:val="18"/>
+                          <w:szCs w:val="18"/>
+                        </w:rPr>
+                        <w:t xml:space="preserve"> </w:t>
                       </w:r>
                     </w:p>
                     <w:p>
@@ -396,6 +491,24 @@
                         </w:rPr>
                         <w:t xml:space="preserve"> </w:t>
                       </w:r>
+                      <w:r>
+                        <w:rPr>
+                          <w:color w:val="000000"/>
+                          <w:sz w:val="18"/>
+                          <w:szCs w:val="18"/>
+                        </w:rPr>
+                        <w:br/>
+                      </w:r>
+                      <w:hyperlink r:id="rId8" w:history="1">
+                        <w:r>
+                          <w:rPr>
+                            <w:rStyle w:val="Hyperlink"/>
+                            <w:sz w:val="18"/>
+                            <w:szCs w:val="18"/>
+                          </w:rPr>
+                          <w:t>http://michaelpconner.com</w:t>
+                        </w:r>
+                      </w:hyperlink>
                     </w:p>
                     <w:p>
                       <w:pPr>
@@ -423,7 +536,6 @@
                         </w:rPr>
                         <w:t xml:space="preserve">(510) 325-2698 </w:t>
                       </w:r>
-                      <w:bookmarkEnd w:id="1"/>
                     </w:p>
                   </w:txbxContent>
                 </v:textbox>
@@ -491,36 +603,44 @@
     </w:p>
     <w:p>
       <w:pPr>
-        <w:pStyle w:val="NoSpacing"/>
-        <w:rPr>
-          <w:sz w:val="18"/>
-          <w:szCs w:val="18"/>
+        <w:pStyle w:val="CM10"/>
+        <w:spacing w:after="187" w:line="296" w:lineRule="atLeast"/>
+        <w:rPr>
+          <w:sz w:val="19"/>
+          <w:szCs w:val="19"/>
         </w:rPr>
       </w:pPr>
       <w:r>
         <w:rPr>
           <w:b/>
           <w:bCs/>
-        </w:rPr>
-        <w:t xml:space="preserve">Lead </w:t>
-      </w:r>
-      <w:r>
-        <w:rPr>
-          <w:b/>
-          <w:bCs/>
-        </w:rPr>
-        <w:t>Engineer</w:t>
-      </w:r>
-      <w:r>
+          <w:sz w:val="19"/>
+          <w:szCs w:val="19"/>
+        </w:rPr>
+        <w:t>Lead Engineer</w:t>
+      </w:r>
+      <w:r>
+        <w:rPr>
+          <w:sz w:val="19"/>
+          <w:szCs w:val="19"/>
+        </w:rPr>
         <w:t xml:space="preserve"> </w:t>
       </w:r>
       <w:r>
+        <w:rPr>
+          <w:sz w:val="19"/>
+          <w:szCs w:val="19"/>
+        </w:rPr>
         <w:t>–</w:t>
       </w:r>
       <w:r>
+        <w:rPr>
+          <w:sz w:val="19"/>
+          <w:szCs w:val="19"/>
+        </w:rPr>
         <w:t xml:space="preserve"> </w:t>
       </w:r>
-      <w:hyperlink r:id="rId7" w:history="1">
+      <w:hyperlink r:id="rId9" w:history="1">
         <w:proofErr w:type="spellStart"/>
         <w:r>
           <w:rPr>
@@ -533,19 +653,25 @@
         <w:proofErr w:type="spellEnd"/>
       </w:hyperlink>
       <w:r>
-        <w:t xml:space="preserve"> – November 2013</w:t>
-      </w:r>
-      <w:r>
-        <w:t xml:space="preserve"> </w:t>
-      </w:r>
-      <w:r>
-        <w:t>--</w:t>
-      </w:r>
-      <w:r>
-        <w:t xml:space="preserve"> </w:t>
-      </w:r>
-      <w:r>
-        <w:t>October 2015</w:t>
+        <w:rPr>
+          <w:sz w:val="19"/>
+          <w:szCs w:val="19"/>
+        </w:rPr>
+        <w:t xml:space="preserve"> – November 2013 </w:t>
+      </w:r>
+      <w:r>
+        <w:rPr>
+          <w:sz w:val="19"/>
+          <w:szCs w:val="19"/>
+        </w:rPr>
+        <w:t>–</w:t>
+      </w:r>
+      <w:r>
+        <w:rPr>
+          <w:sz w:val="19"/>
+          <w:szCs w:val="19"/>
+        </w:rPr>
+        <w:t xml:space="preserve"> October 2015</w:t>
       </w:r>
       <w:r>
         <w:rPr>
@@ -581,7 +707,7 @@
         </w:rPr>
         <w:t xml:space="preserve"> </w:t>
       </w:r>
-      <w:hyperlink r:id="rId8" w:history="1">
+      <w:hyperlink r:id="rId10" w:history="1">
         <w:proofErr w:type="spellStart"/>
         <w:r>
           <w:rPr>
@@ -798,15 +924,31 @@
           <w:sz w:val="18"/>
           <w:szCs w:val="18"/>
         </w:rPr>
-        <w:t xml:space="preserve"> Joinin.com ASP.net web </w:t>
-      </w:r>
-      <w:r>
-        <w:rPr>
-          <w:color w:val="000000"/>
-          <w:sz w:val="18"/>
-          <w:szCs w:val="18"/>
-        </w:rPr>
-        <w:t>produc</w:t>
+        <w:t xml:space="preserve"> Joinin.com ASP</w:t>
+      </w:r>
+      <w:r>
+        <w:rPr>
+          <w:color w:val="000000"/>
+          <w:sz w:val="18"/>
+          <w:szCs w:val="18"/>
+        </w:rPr>
+        <w:t>.NET</w:t>
+      </w:r>
+      <w:r>
+        <w:rPr>
+          <w:color w:val="000000"/>
+          <w:sz w:val="18"/>
+          <w:szCs w:val="18"/>
+        </w:rPr>
+        <w:t xml:space="preserve"> web </w:t>
+      </w:r>
+      <w:r>
+        <w:rPr>
+          <w:color w:val="000000"/>
+          <w:sz w:val="18"/>
+          <w:szCs w:val="18"/>
+        </w:rPr>
+        <w:t>product</w:t>
       </w:r>
       <w:r>
         <w:rPr>
@@ -815,14 +957,6 @@
           <w:szCs w:val="18"/>
         </w:rPr>
         <w:t>.</w:t>
-      </w:r>
-      <w:r>
-        <w:rPr>
-          <w:color w:val="000000"/>
-          <w:sz w:val="18"/>
-          <w:szCs w:val="18"/>
-        </w:rPr>
-        <w:t>t</w:t>
       </w:r>
     </w:p>
     <w:p>
@@ -1056,100 +1190,129 @@
           <w:sz w:val="19"/>
           <w:szCs w:val="19"/>
         </w:rPr>
-        <w:t xml:space="preserve"> - </w:t>
-      </w:r>
-      <w:proofErr w:type="spellStart"/>
+        <w:t xml:space="preserve"> </w:t>
+      </w:r>
       <w:r>
         <w:rPr>
           <w:sz w:val="19"/>
           <w:szCs w:val="19"/>
         </w:rPr>
-        <w:t>GoldMail</w:t>
-      </w:r>
-      <w:proofErr w:type="spellEnd"/>
+        <w:t>–</w:t>
+      </w:r>
       <w:r>
         <w:rPr>
           <w:sz w:val="19"/>
           <w:szCs w:val="19"/>
         </w:rPr>
-        <w:t>, Inc</w:t>
-      </w:r>
-      <w:proofErr w:type="gramStart"/>
+        <w:t xml:space="preserve"> </w:t>
+      </w:r>
+      <w:proofErr w:type="spellStart"/>
       <w:r>
         <w:rPr>
           <w:sz w:val="19"/>
           <w:szCs w:val="19"/>
         </w:rPr>
-        <w:t>.</w:t>
-      </w:r>
+        <w:t>GoldMail</w:t>
+      </w:r>
+      <w:proofErr w:type="spellEnd"/>
       <w:r>
         <w:rPr>
           <w:sz w:val="19"/>
           <w:szCs w:val="19"/>
         </w:rPr>
-        <w:t>/</w:t>
-      </w:r>
-      <w:proofErr w:type="gramEnd"/>
+        <w:t>, Inc</w:t>
+      </w:r>
+      <w:proofErr w:type="gramStart"/>
       <w:r>
         <w:rPr>
           <w:sz w:val="19"/>
           <w:szCs w:val="19"/>
         </w:rPr>
-        <w:t xml:space="preserve"> </w:t>
-      </w:r>
-      <w:hyperlink r:id="rId9" w:history="1">
-        <w:proofErr w:type="spellStart"/>
-        <w:r>
-          <w:rPr>
-            <w:rStyle w:val="Hyperlink"/>
-            <w:sz w:val="18"/>
-            <w:szCs w:val="18"/>
-          </w:rPr>
-          <w:t>PointAcross</w:t>
-        </w:r>
-        <w:proofErr w:type="spellEnd"/>
-      </w:hyperlink>
+        <w:t>.</w:t>
+      </w:r>
       <w:r>
         <w:rPr>
           <w:sz w:val="19"/>
           <w:szCs w:val="19"/>
         </w:rPr>
-        <w:t xml:space="preserve"> </w:t>
+        <w:t>/</w:t>
+      </w:r>
+      <w:proofErr w:type="spellStart"/>
+      <w:proofErr w:type="gramEnd"/>
+      <w:r>
+        <w:fldChar w:fldCharType="begin"/>
+      </w:r>
+      <w:r>
+        <w:instrText xml:space="preserve"> HYPERLINK "http://pointacross.com" </w:instrText>
+      </w:r>
+      <w:r>
+        <w:fldChar w:fldCharType="separate"/>
+      </w:r>
+      <w:r>
+        <w:rPr>
+          <w:rStyle w:val="Hyperlink"/>
+          <w:sz w:val="18"/>
+          <w:szCs w:val="18"/>
+        </w:rPr>
+        <w:t>PointAcross</w:t>
+      </w:r>
+      <w:proofErr w:type="spellEnd"/>
+      <w:r>
+        <w:rPr>
+          <w:rStyle w:val="Hyperlink"/>
+          <w:sz w:val="18"/>
+          <w:szCs w:val="18"/>
+        </w:rPr>
+        <w:fldChar w:fldCharType="end"/>
       </w:r>
       <w:r>
         <w:rPr>
           <w:sz w:val="19"/>
           <w:szCs w:val="19"/>
         </w:rPr>
-        <w:t xml:space="preserve">-- </w:t>
+        <w:t xml:space="preserve"> </w:t>
       </w:r>
       <w:r>
         <w:rPr>
           <w:sz w:val="19"/>
           <w:szCs w:val="19"/>
         </w:rPr>
-        <w:t>Jun</w:t>
+        <w:t>–</w:t>
       </w:r>
       <w:r>
         <w:rPr>
           <w:sz w:val="19"/>
           <w:szCs w:val="19"/>
         </w:rPr>
-        <w:t>e</w:t>
+        <w:t xml:space="preserve"> </w:t>
       </w:r>
       <w:r>
         <w:rPr>
           <w:sz w:val="19"/>
           <w:szCs w:val="19"/>
         </w:rPr>
-        <w:t xml:space="preserve"> 2007 </w:t>
+        <w:t>Jun</w:t>
       </w:r>
       <w:r>
         <w:rPr>
           <w:sz w:val="19"/>
           <w:szCs w:val="19"/>
         </w:rPr>
-        <w:t>--</w:t>
+        <w:t>e</w:t>
+      </w:r>
+      <w:r>
+        <w:rPr>
+          <w:sz w:val="19"/>
+          <w:szCs w:val="19"/>
+        </w:rPr>
+        <w:t xml:space="preserve"> 2007 </w:t>
+      </w:r>
+      <w:r>
+        <w:rPr>
+          <w:sz w:val="19"/>
+          <w:szCs w:val="19"/>
+        </w:rPr>
+        <w:t>–</w:t>
       </w:r>
       <w:r>
         <w:rPr>
@@ -1216,7 +1379,23 @@
           <w:sz w:val="18"/>
           <w:szCs w:val="18"/>
         </w:rPr>
-        <w:t>Lead engineer for ASP.net MVC3 content sharing web application</w:t>
+        <w:t>Lead engineer for ASP</w:t>
+      </w:r>
+      <w:r>
+        <w:rPr>
+          <w:color w:val="000000"/>
+          <w:sz w:val="18"/>
+          <w:szCs w:val="18"/>
+        </w:rPr>
+        <w:t>.NET</w:t>
+      </w:r>
+      <w:r>
+        <w:rPr>
+          <w:color w:val="000000"/>
+          <w:sz w:val="18"/>
+          <w:szCs w:val="18"/>
+        </w:rPr>
+        <w:t xml:space="preserve"> MVC3 content sharing web application</w:t>
       </w:r>
       <w:r>
         <w:rPr>
@@ -1243,26 +1422,24 @@
           <w:sz w:val="18"/>
           <w:szCs w:val="18"/>
         </w:rPr>
-        <w:t>Lead engineer for ASP.net e-commerce portal</w:t>
-      </w:r>
-      <w:r>
-        <w:rPr>
-          <w:sz w:val="18"/>
-          <w:szCs w:val="18"/>
-        </w:rPr>
-        <w:t>.</w:t>
-      </w:r>
-      <w:r>
-        <w:rPr>
-          <w:color w:val="000000"/>
-          <w:sz w:val="18"/>
-          <w:szCs w:val="18"/>
-        </w:rPr>
-        <w:t xml:space="preserve"> </w:t>
-      </w:r>
-      <w:r>
-        <w:rPr>
-          <w:color w:val="000000"/>
+        <w:t>Lead engineer for ASP</w:t>
+      </w:r>
+      <w:r>
+        <w:rPr>
+          <w:sz w:val="18"/>
+          <w:szCs w:val="18"/>
+        </w:rPr>
+        <w:t>.NET</w:t>
+      </w:r>
+      <w:r>
+        <w:rPr>
+          <w:sz w:val="18"/>
+          <w:szCs w:val="18"/>
+        </w:rPr>
+        <w:t xml:space="preserve"> e-commerce portal</w:t>
+      </w:r>
+      <w:r>
+        <w:rPr>
           <w:sz w:val="18"/>
           <w:szCs w:val="18"/>
         </w:rPr>
@@ -1354,7 +1531,23 @@
           <w:sz w:val="18"/>
           <w:szCs w:val="18"/>
         </w:rPr>
-        <w:t>Refactored existing ASP.Net and Silverlight pro</w:t>
+        <w:t>Refactored existing ASP</w:t>
+      </w:r>
+      <w:r>
+        <w:rPr>
+          <w:color w:val="000000"/>
+          <w:sz w:val="18"/>
+          <w:szCs w:val="18"/>
+        </w:rPr>
+        <w:t>.NET</w:t>
+      </w:r>
+      <w:r>
+        <w:rPr>
+          <w:color w:val="000000"/>
+          <w:sz w:val="18"/>
+          <w:szCs w:val="18"/>
+        </w:rPr>
+        <w:t xml:space="preserve"> and Silverlight pro</w:t>
       </w:r>
       <w:r>
         <w:rPr>
@@ -1488,9 +1681,24 @@
           <w:sz w:val="19"/>
           <w:szCs w:val="19"/>
         </w:rPr>
-        <w:t xml:space="preserve"> - </w:t>
-      </w:r>
-      <w:hyperlink r:id="rId10" w:history="1">
+        <w:t xml:space="preserve"> </w:t>
+      </w:r>
+      <w:r>
+        <w:rPr>
+          <w:sz w:val="19"/>
+          <w:szCs w:val="19"/>
+        </w:rPr>
+        <w:t>–</w:t>
+      </w:r>
+      <w:r>
+        <w:rPr>
+          <w:color w:val="000000"/>
+          <w:sz w:val="19"/>
+          <w:szCs w:val="19"/>
+        </w:rPr>
+        <w:t xml:space="preserve"> </w:t>
+      </w:r>
+      <w:hyperlink r:id="rId11" w:history="1">
         <w:r>
           <w:rPr>
             <w:rStyle w:val="Hyperlink"/>
@@ -1524,7 +1732,7 @@
           <w:sz w:val="19"/>
           <w:szCs w:val="19"/>
         </w:rPr>
-        <w:t xml:space="preserve"> -- </w:t>
+        <w:t xml:space="preserve"> </w:t>
       </w:r>
       <w:r>
         <w:rPr>
@@ -1532,7 +1740,7 @@
           <w:sz w:val="19"/>
           <w:szCs w:val="19"/>
         </w:rPr>
-        <w:t xml:space="preserve">Feb 1994 </w:t>
+        <w:t>–</w:t>
       </w:r>
       <w:r>
         <w:rPr>
@@ -1540,7 +1748,23 @@
           <w:sz w:val="19"/>
           <w:szCs w:val="19"/>
         </w:rPr>
-        <w:t>--</w:t>
+        <w:t xml:space="preserve"> </w:t>
+      </w:r>
+      <w:r>
+        <w:rPr>
+          <w:color w:val="000000"/>
+          <w:sz w:val="19"/>
+          <w:szCs w:val="19"/>
+        </w:rPr>
+        <w:t xml:space="preserve">Feb 1994 </w:t>
+      </w:r>
+      <w:r>
+        <w:rPr>
+          <w:color w:val="000000"/>
+          <w:sz w:val="19"/>
+          <w:szCs w:val="19"/>
+        </w:rPr>
+        <w:t>–</w:t>
       </w:r>
       <w:r>
         <w:rPr>
@@ -1667,7 +1891,26 @@
           <w:sz w:val="19"/>
           <w:szCs w:val="19"/>
         </w:rPr>
-        <w:t xml:space="preserve"> -- </w:t>
+        <w:t xml:space="preserve"> </w:t>
+      </w:r>
+      <w:r>
+        <w:rPr>
+          <w:bCs/>
+          <w:color w:val="000000"/>
+          <w:sz w:val="19"/>
+          <w:szCs w:val="19"/>
+        </w:rPr>
+        <w:t>–</w:t>
+      </w:r>
+      <w:r>
+        <w:rPr>
+          <w:b/>
+          <w:bCs/>
+          <w:color w:val="000000"/>
+          <w:sz w:val="19"/>
+          <w:szCs w:val="19"/>
+        </w:rPr>
+        <w:t xml:space="preserve"> </w:t>
       </w:r>
       <w:r>
         <w:rPr>
@@ -1695,7 +1938,15 @@
           <w:sz w:val="18"/>
           <w:szCs w:val="18"/>
         </w:rPr>
-        <w:t xml:space="preserve">Published four novels and numerous shorter pieces in the science fiction genre </w:t>
+        <w:t>Published four novels and numerous shorter piec</w:t>
+      </w:r>
+      <w:r>
+        <w:rPr>
+          <w:color w:val="000000"/>
+          <w:sz w:val="18"/>
+          <w:szCs w:val="18"/>
+        </w:rPr>
+        <w:t>es in the science fiction genre.</w:t>
       </w:r>
     </w:p>
     <w:p>
@@ -1858,7 +2109,15 @@
                 <w:sz w:val="18"/>
                 <w:szCs w:val="18"/>
               </w:rPr>
-              <w:t>C# / .NET</w:t>
+              <w:t xml:space="preserve">C# / </w:t>
+            </w:r>
+            <w:r>
+              <w:rPr>
+                <w:color w:val="000000"/>
+                <w:sz w:val="18"/>
+                <w:szCs w:val="18"/>
+              </w:rPr>
+              <w:t>.NET</w:t>
             </w:r>
           </w:p>
         </w:tc>
@@ -2006,13 +2265,135 @@
                 <w:szCs w:val="18"/>
               </w:rPr>
             </w:pPr>
+            <w:proofErr w:type="spellStart"/>
             <w:r>
               <w:rPr>
                 <w:color w:val="000000"/>
                 <w:sz w:val="18"/>
                 <w:szCs w:val="18"/>
               </w:rPr>
-              <w:t>Node.js</w:t>
+              <w:t>Node</w:t>
+            </w:r>
+            <w:r>
+              <w:rPr>
+                <w:color w:val="000000"/>
+                <w:sz w:val="18"/>
+                <w:szCs w:val="18"/>
+              </w:rPr>
+              <w:t>js</w:t>
+            </w:r>
+            <w:proofErr w:type="spellEnd"/>
+          </w:p>
+        </w:tc>
+      </w:tr>
+      <w:tr>
+        <w:trPr>
+          <w:trHeight w:val="288"/>
+        </w:trPr>
+        <w:tc>
+          <w:tcPr>
+            <w:tcW w:w="2640" w:type="dxa"/>
+          </w:tcPr>
+          <w:p>
+            <w:pPr>
+              <w:pStyle w:val="CM10"/>
+              <w:tabs>
+                <w:tab w:val="right" w:pos="3240"/>
+                <w:tab w:val="left" w:pos="4320"/>
+                <w:tab w:val="right" w:pos="7020"/>
+              </w:tabs>
+              <w:spacing w:after="40" w:line="216" w:lineRule="atLeast"/>
+              <w:rPr>
+                <w:color w:val="000000"/>
+                <w:sz w:val="18"/>
+                <w:szCs w:val="18"/>
+              </w:rPr>
+            </w:pPr>
+            <w:proofErr w:type="spellStart"/>
+            <w:r>
+              <w:rPr>
+                <w:color w:val="000000"/>
+                <w:sz w:val="18"/>
+                <w:szCs w:val="18"/>
+              </w:rPr>
+              <w:t>Xamarin</w:t>
+            </w:r>
+            <w:proofErr w:type="spellEnd"/>
+            <w:r>
+              <w:rPr>
+                <w:color w:val="000000"/>
+                <w:sz w:val="18"/>
+                <w:szCs w:val="18"/>
+              </w:rPr>
+              <w:t xml:space="preserve"> iOS</w:t>
+            </w:r>
+          </w:p>
+        </w:tc>
+        <w:tc>
+          <w:tcPr>
+            <w:tcW w:w="2640" w:type="dxa"/>
+          </w:tcPr>
+          <w:p>
+            <w:pPr>
+              <w:pStyle w:val="CM10"/>
+              <w:tabs>
+                <w:tab w:val="right" w:pos="3240"/>
+                <w:tab w:val="left" w:pos="4320"/>
+                <w:tab w:val="right" w:pos="7020"/>
+              </w:tabs>
+              <w:spacing w:after="40" w:line="216" w:lineRule="atLeast"/>
+              <w:rPr>
+                <w:color w:val="000000"/>
+                <w:sz w:val="18"/>
+                <w:szCs w:val="18"/>
+              </w:rPr>
+            </w:pPr>
+            <w:proofErr w:type="spellStart"/>
+            <w:r>
+              <w:rPr>
+                <w:color w:val="000000"/>
+                <w:sz w:val="18"/>
+                <w:szCs w:val="18"/>
+              </w:rPr>
+              <w:t>SQLServer</w:t>
+            </w:r>
+            <w:proofErr w:type="spellEnd"/>
+          </w:p>
+        </w:tc>
+        <w:tc>
+          <w:tcPr>
+            <w:tcW w:w="2640" w:type="dxa"/>
+          </w:tcPr>
+          <w:p>
+            <w:pPr>
+              <w:pStyle w:val="CM10"/>
+              <w:tabs>
+                <w:tab w:val="right" w:pos="3240"/>
+                <w:tab w:val="left" w:pos="4320"/>
+                <w:tab w:val="right" w:pos="7020"/>
+              </w:tabs>
+              <w:spacing w:after="40" w:line="216" w:lineRule="atLeast"/>
+              <w:rPr>
+                <w:color w:val="000000"/>
+                <w:sz w:val="18"/>
+                <w:szCs w:val="18"/>
+              </w:rPr>
+            </w:pPr>
+            <w:r>
+              <w:rPr>
+                <w:color w:val="000000"/>
+                <w:sz w:val="18"/>
+                <w:szCs w:val="18"/>
+              </w:rPr>
+              <w:t>ASP</w:t>
+            </w:r>
+            <w:r>
+              <w:rPr>
+                <w:color w:val="000000"/>
+                <w:sz w:val="18"/>
+                <w:szCs w:val="18"/>
+              </w:rPr>
+              <w:t>.NET</w:t>
             </w:r>
           </w:p>
         </w:tc>
@@ -2040,117 +2421,29 @@
                 <w:szCs w:val="18"/>
               </w:rPr>
             </w:pPr>
-            <w:proofErr w:type="spellStart"/>
             <w:r>
               <w:rPr>
                 <w:color w:val="000000"/>
                 <w:sz w:val="18"/>
                 <w:szCs w:val="18"/>
               </w:rPr>
-              <w:t>Xamarin</w:t>
+              <w:t>ASP</w:t>
             </w:r>
-            <w:proofErr w:type="spellEnd"/>
             <w:r>
               <w:rPr>
                 <w:color w:val="000000"/>
                 <w:sz w:val="18"/>
                 <w:szCs w:val="18"/>
               </w:rPr>
-              <w:t xml:space="preserve"> iOS</w:t>
+              <w:t>.NET</w:t>
             </w:r>
-          </w:p>
-        </w:tc>
-        <w:tc>
-          <w:tcPr>
-            <w:tcW w:w="2640" w:type="dxa"/>
-          </w:tcPr>
-          <w:p>
-            <w:pPr>
-              <w:pStyle w:val="CM10"/>
-              <w:tabs>
-                <w:tab w:val="right" w:pos="3240"/>
-                <w:tab w:val="left" w:pos="4320"/>
-                <w:tab w:val="right" w:pos="7020"/>
-              </w:tabs>
-              <w:spacing w:after="40" w:line="216" w:lineRule="atLeast"/>
-              <w:rPr>
-                <w:color w:val="000000"/>
-                <w:sz w:val="18"/>
-                <w:szCs w:val="18"/>
-              </w:rPr>
-            </w:pPr>
-            <w:proofErr w:type="spellStart"/>
             <w:r>
               <w:rPr>
                 <w:color w:val="000000"/>
                 <w:sz w:val="18"/>
                 <w:szCs w:val="18"/>
               </w:rPr>
-              <w:t>SQLServer</w:t>
-            </w:r>
-            <w:proofErr w:type="spellEnd"/>
-          </w:p>
-        </w:tc>
-        <w:tc>
-          <w:tcPr>
-            <w:tcW w:w="2640" w:type="dxa"/>
-          </w:tcPr>
-          <w:p>
-            <w:pPr>
-              <w:pStyle w:val="CM10"/>
-              <w:tabs>
-                <w:tab w:val="right" w:pos="3240"/>
-                <w:tab w:val="left" w:pos="4320"/>
-                <w:tab w:val="right" w:pos="7020"/>
-              </w:tabs>
-              <w:spacing w:after="40" w:line="216" w:lineRule="atLeast"/>
-              <w:rPr>
-                <w:color w:val="000000"/>
-                <w:sz w:val="18"/>
-                <w:szCs w:val="18"/>
-              </w:rPr>
-            </w:pPr>
-            <w:r>
-              <w:rPr>
-                <w:color w:val="000000"/>
-                <w:sz w:val="18"/>
-                <w:szCs w:val="18"/>
-              </w:rPr>
-              <w:t>ASP.NET</w:t>
-            </w:r>
-          </w:p>
-        </w:tc>
-      </w:tr>
-      <w:tr>
-        <w:trPr>
-          <w:trHeight w:val="288"/>
-        </w:trPr>
-        <w:tc>
-          <w:tcPr>
-            <w:tcW w:w="2640" w:type="dxa"/>
-          </w:tcPr>
-          <w:p>
-            <w:pPr>
-              <w:pStyle w:val="CM10"/>
-              <w:tabs>
-                <w:tab w:val="right" w:pos="3240"/>
-                <w:tab w:val="left" w:pos="4320"/>
-                <w:tab w:val="right" w:pos="7020"/>
-              </w:tabs>
-              <w:spacing w:after="40" w:line="216" w:lineRule="atLeast"/>
-              <w:rPr>
-                <w:color w:val="000000"/>
-                <w:sz w:val="18"/>
-                <w:szCs w:val="18"/>
-              </w:rPr>
-            </w:pPr>
-            <w:r>
-              <w:rPr>
-                <w:color w:val="000000"/>
-                <w:sz w:val="18"/>
-                <w:szCs w:val="18"/>
-              </w:rPr>
-              <w:t>ASP.NET/</w:t>
+              <w:t>/</w:t>
             </w:r>
             <w:r>
               <w:rPr>
@@ -2345,7 +2638,7 @@
                 <w:sz w:val="18"/>
                 <w:szCs w:val="18"/>
               </w:rPr>
-              <w:t>phantomJS</w:t>
+              <w:t>phantomjs</w:t>
             </w:r>
             <w:proofErr w:type="spellEnd"/>
           </w:p>
@@ -2634,7 +2927,15 @@
                 <w:sz w:val="18"/>
                 <w:szCs w:val="18"/>
               </w:rPr>
-              <w:t xml:space="preserve"> tools for ASP.NET</w:t>
+              <w:t xml:space="preserve"> tools for ASP</w:t>
+            </w:r>
+            <w:r>
+              <w:rPr>
+                <w:color w:val="000000"/>
+                <w:sz w:val="18"/>
+                <w:szCs w:val="18"/>
+              </w:rPr>
+              <w:t>.NET</w:t>
             </w:r>
           </w:p>
         </w:tc>
@@ -2804,7 +3105,7 @@
                 <w:sz w:val="18"/>
                 <w:szCs w:val="18"/>
               </w:rPr>
-              <w:t>Silverlight</w:t>
+              <w:t>XAML</w:t>
             </w:r>
           </w:p>
         </w:tc>
@@ -2861,14 +3162,16 @@
                 <w:szCs w:val="18"/>
               </w:rPr>
             </w:pPr>
+            <w:proofErr w:type="spellStart"/>
             <w:r>
               <w:rPr>
                 <w:color w:val="000000"/>
                 <w:sz w:val="18"/>
                 <w:szCs w:val="18"/>
               </w:rPr>
-              <w:t>Dust.js templates</w:t>
+              <w:t>Dustjs</w:t>
             </w:r>
+            <w:proofErr w:type="spellEnd"/>
           </w:p>
         </w:tc>
         <w:tc>
@@ -3019,7 +3322,7 @@
                 <w:sz w:val="18"/>
                 <w:szCs w:val="18"/>
               </w:rPr>
-              <w:t>S</w:t>
+              <w:t>s</w:t>
             </w:r>
             <w:r>
               <w:rPr>
@@ -3227,6 +3530,94 @@
           </w:p>
         </w:tc>
       </w:tr>
+      <w:tr>
+        <w:trPr>
+          <w:trHeight w:val="288"/>
+        </w:trPr>
+        <w:tc>
+          <w:tcPr>
+            <w:tcW w:w="2640" w:type="dxa"/>
+          </w:tcPr>
+          <w:p>
+            <w:pPr>
+              <w:pStyle w:val="CM10"/>
+              <w:tabs>
+                <w:tab w:val="right" w:pos="3240"/>
+                <w:tab w:val="left" w:pos="4320"/>
+                <w:tab w:val="right" w:pos="7020"/>
+              </w:tabs>
+              <w:spacing w:after="40" w:line="216" w:lineRule="atLeast"/>
+              <w:rPr>
+                <w:color w:val="000000"/>
+                <w:sz w:val="18"/>
+                <w:szCs w:val="18"/>
+              </w:rPr>
+            </w:pPr>
+            <w:proofErr w:type="spellStart"/>
+            <w:r>
+              <w:rPr>
+                <w:color w:val="000000"/>
+                <w:sz w:val="18"/>
+                <w:szCs w:val="18"/>
+              </w:rPr>
+              <w:t>ffmpeg</w:t>
+            </w:r>
+            <w:proofErr w:type="spellEnd"/>
+          </w:p>
+        </w:tc>
+        <w:tc>
+          <w:tcPr>
+            <w:tcW w:w="2640" w:type="dxa"/>
+          </w:tcPr>
+          <w:p>
+            <w:pPr>
+              <w:pStyle w:val="CM10"/>
+              <w:tabs>
+                <w:tab w:val="right" w:pos="3240"/>
+                <w:tab w:val="left" w:pos="4320"/>
+                <w:tab w:val="right" w:pos="7020"/>
+              </w:tabs>
+              <w:spacing w:after="40" w:line="216" w:lineRule="atLeast"/>
+              <w:rPr>
+                <w:color w:val="000000"/>
+                <w:sz w:val="18"/>
+                <w:szCs w:val="18"/>
+              </w:rPr>
+            </w:pPr>
+            <w:proofErr w:type="spellStart"/>
+            <w:r>
+              <w:rPr>
+                <w:color w:val="000000"/>
+                <w:sz w:val="18"/>
+                <w:szCs w:val="18"/>
+              </w:rPr>
+              <w:t>avisynth</w:t>
+            </w:r>
+            <w:proofErr w:type="spellEnd"/>
+          </w:p>
+        </w:tc>
+        <w:tc>
+          <w:tcPr>
+            <w:tcW w:w="2640" w:type="dxa"/>
+          </w:tcPr>
+          <w:p>
+            <w:pPr>
+              <w:pStyle w:val="CM10"/>
+              <w:tabs>
+                <w:tab w:val="right" w:pos="3240"/>
+                <w:tab w:val="left" w:pos="4320"/>
+                <w:tab w:val="right" w:pos="7020"/>
+              </w:tabs>
+              <w:spacing w:after="40" w:line="216" w:lineRule="atLeast"/>
+              <w:rPr>
+                <w:color w:val="000000"/>
+                <w:sz w:val="18"/>
+                <w:szCs w:val="18"/>
+              </w:rPr>
+            </w:pPr>
+          </w:p>
+        </w:tc>
+      </w:tr>
     </w:tbl>
     <w:p>
       <w:pPr>
@@ -3267,9 +3658,8 @@
           <w:sz w:val="18"/>
           <w:szCs w:val="18"/>
         </w:rPr>
-        <w:t xml:space="preserve">Single Page Web Application with Dust.js </w:t>
-      </w:r>
-      <w:proofErr w:type="spellStart"/>
+        <w:t xml:space="preserve">Single </w:t>
+      </w:r>
       <w:r>
         <w:rPr>
           <w:b/>
@@ -3277,9 +3667,53 @@
           <w:sz w:val="18"/>
           <w:szCs w:val="18"/>
         </w:rPr>
-        <w:t>templating</w:t>
-      </w:r>
-      <w:proofErr w:type="spellEnd"/>
+        <w:t>p</w:t>
+      </w:r>
+      <w:r>
+        <w:rPr>
+          <w:b/>
+          <w:bCs/>
+          <w:sz w:val="18"/>
+          <w:szCs w:val="18"/>
+        </w:rPr>
+        <w:t xml:space="preserve">age </w:t>
+      </w:r>
+      <w:r>
+        <w:rPr>
+          <w:b/>
+          <w:bCs/>
+          <w:sz w:val="18"/>
+          <w:szCs w:val="18"/>
+        </w:rPr>
+        <w:t>w</w:t>
+      </w:r>
+      <w:r>
+        <w:rPr>
+          <w:b/>
+          <w:bCs/>
+          <w:sz w:val="18"/>
+          <w:szCs w:val="18"/>
+        </w:rPr>
+        <w:t xml:space="preserve">eb </w:t>
+      </w:r>
+      <w:r>
+        <w:rPr>
+          <w:b/>
+          <w:bCs/>
+          <w:sz w:val="18"/>
+          <w:szCs w:val="18"/>
+        </w:rPr>
+        <w:t>a</w:t>
+      </w:r>
+      <w:r>
+        <w:rPr>
+          <w:b/>
+          <w:bCs/>
+          <w:sz w:val="18"/>
+          <w:szCs w:val="18"/>
+        </w:rPr>
+        <w:t>pplication</w:t>
+      </w:r>
     </w:p>
     <w:p>
       <w:pPr>
@@ -3298,7 +3732,57 @@
           <w:sz w:val="18"/>
           <w:szCs w:val="18"/>
         </w:rPr>
-        <w:t xml:space="preserve">Ported legacy ASP.net web application to html web application using linked-in version of Dust.js for client-side rendering of dynamic content fetched by </w:t>
+        <w:t>Ported legacy ASP</w:t>
+      </w:r>
+      <w:r>
+        <w:rPr>
+          <w:color w:val="000000"/>
+          <w:sz w:val="18"/>
+          <w:szCs w:val="18"/>
+        </w:rPr>
+        <w:t>.NET</w:t>
+      </w:r>
+      <w:r>
+        <w:rPr>
+          <w:color w:val="000000"/>
+          <w:sz w:val="18"/>
+          <w:szCs w:val="18"/>
+        </w:rPr>
+        <w:t xml:space="preserve"> web application to html web application using </w:t>
+      </w:r>
+      <w:r>
+        <w:rPr>
+          <w:color w:val="000000"/>
+          <w:sz w:val="18"/>
+          <w:szCs w:val="18"/>
+        </w:rPr>
+        <w:t>LinkedIn</w:t>
+      </w:r>
+      <w:r>
+        <w:rPr>
+          <w:color w:val="000000"/>
+          <w:sz w:val="18"/>
+          <w:szCs w:val="18"/>
+        </w:rPr>
+        <w:t xml:space="preserve"> version of </w:t>
+      </w:r>
+      <w:proofErr w:type="spellStart"/>
+      <w:r>
+        <w:rPr>
+          <w:color w:val="000000"/>
+          <w:sz w:val="18"/>
+          <w:szCs w:val="18"/>
+        </w:rPr>
+        <w:t>dustjs</w:t>
+      </w:r>
+      <w:proofErr w:type="spellEnd"/>
+      <w:r>
+        <w:rPr>
+          <w:color w:val="000000"/>
+          <w:sz w:val="18"/>
+          <w:szCs w:val="18"/>
+        </w:rPr>
+        <w:t xml:space="preserve"> for client-side rendering of dynamic content fetched by </w:t>
       </w:r>
       <w:proofErr w:type="spellStart"/>
       <w:r>
@@ -3401,6 +3885,32 @@
           <w:szCs w:val="18"/>
         </w:rPr>
         <w:t xml:space="preserve"> </w:t>
+      </w:r>
+      <w:r>
+        <w:rPr>
+          <w:color w:val="000000"/>
+          <w:sz w:val="18"/>
+          <w:szCs w:val="18"/>
+        </w:rPr>
+        <w:t xml:space="preserve"> Worked with design team to implement wireframes with </w:t>
+      </w:r>
+      <w:proofErr w:type="spellStart"/>
+      <w:r>
+        <w:rPr>
+          <w:color w:val="000000"/>
+          <w:sz w:val="18"/>
+          <w:szCs w:val="18"/>
+        </w:rPr>
+        <w:t>dustjs</w:t>
+      </w:r>
+      <w:proofErr w:type="spellEnd"/>
+      <w:r>
+        <w:rPr>
+          <w:color w:val="000000"/>
+          <w:sz w:val="18"/>
+          <w:szCs w:val="18"/>
+        </w:rPr>
+        <w:t>-rendered dynamic markup.</w:t>
       </w:r>
     </w:p>
     <w:p>
@@ -3435,7 +3945,6 @@
         </w:rPr>
         <w:t xml:space="preserve"> </w:t>
       </w:r>
-      <w:proofErr w:type="spellStart"/>
       <w:r>
         <w:rPr>
           <w:b/>
@@ -3444,9 +3953,8 @@
           <w:sz w:val="18"/>
           <w:szCs w:val="18"/>
         </w:rPr>
-        <w:t>GeoCoder</w:t>
-      </w:r>
-      <w:proofErr w:type="spellEnd"/>
+        <w:t>a</w:t>
+      </w:r>
       <w:r>
         <w:rPr>
           <w:b/>
@@ -3455,36 +3963,8 @@
           <w:sz w:val="18"/>
           <w:szCs w:val="18"/>
         </w:rPr>
-        <w:t xml:space="preserve"> Components</w:t>
-      </w:r>
-      <w:r>
-        <w:rPr>
-          <w:color w:val="000000"/>
-          <w:sz w:val="18"/>
-          <w:szCs w:val="18"/>
-        </w:rPr>
-        <w:t xml:space="preserve"> </w:t>
-      </w:r>
-      <w:r>
-        <w:rPr>
-          <w:b/>
-          <w:color w:val="000000"/>
-          <w:sz w:val="18"/>
-          <w:szCs w:val="18"/>
-        </w:rPr>
-        <w:t xml:space="preserve">and </w:t>
-      </w:r>
-      <w:proofErr w:type="spellStart"/>
-      <w:r>
-        <w:rPr>
-          <w:b/>
-          <w:color w:val="000000"/>
-          <w:sz w:val="18"/>
-          <w:szCs w:val="18"/>
-        </w:rPr>
-        <w:t>AppLinking</w:t>
-      </w:r>
-      <w:proofErr w:type="spellEnd"/>
+        <w:t>pp development</w:t>
+      </w:r>
       <w:r>
         <w:rPr>
           <w:sz w:val="18"/>
@@ -3519,7 +3999,7 @@
           <w:sz w:val="18"/>
           <w:szCs w:val="18"/>
         </w:rPr>
-        <w:t>xamarin</w:t>
+        <w:t>Xamarin</w:t>
       </w:r>
       <w:proofErr w:type="spellEnd"/>
       <w:r>
@@ -3528,7 +4008,7 @@
           <w:sz w:val="18"/>
           <w:szCs w:val="18"/>
         </w:rPr>
-        <w:t xml:space="preserve"> studio, extending the </w:t>
+        <w:t xml:space="preserve"> Studio, extending the </w:t>
       </w:r>
       <w:proofErr w:type="spellStart"/>
       <w:r>
@@ -3546,15 +4026,23 @@
           <w:sz w:val="18"/>
           <w:szCs w:val="18"/>
         </w:rPr>
-        <w:t xml:space="preserve"> iOS social media app geolocation search views for user profiles, place location with search, and adding places to our social media profiles.</w:t>
-      </w:r>
-      <w:r>
-        <w:rPr>
-          <w:color w:val="000000"/>
-          <w:sz w:val="18"/>
-          <w:szCs w:val="18"/>
-        </w:rPr>
-        <w:t xml:space="preserve">  Created reusable components that returned geolocation from search results.</w:t>
+        <w:t xml:space="preserve"> iOS social media app.  Work included designing and implementing places configuration workflow based on map searches and reverse geolocation, place search for capturing user profile data, </w:t>
+      </w:r>
+      <w:r>
+        <w:rPr>
+          <w:color w:val="000000"/>
+          <w:sz w:val="18"/>
+          <w:szCs w:val="18"/>
+        </w:rPr>
+        <w:t>plus</w:t>
+      </w:r>
+      <w:r>
+        <w:rPr>
+          <w:color w:val="000000"/>
+          <w:sz w:val="18"/>
+          <w:szCs w:val="18"/>
+        </w:rPr>
+        <w:t xml:space="preserve"> creating shared view models for interest matching, feed, and messaging workflows.  Also implemented image upload and thumbnail display inside feed posts and place configuration based on Twitter model and workflow.</w:t>
       </w:r>
       <w:r>
         <w:rPr>
@@ -3563,6 +4051,50 @@
           <w:szCs w:val="18"/>
         </w:rPr>
         <w:t xml:space="preserve"> </w:t>
+      </w:r>
+      <w:r>
+        <w:rPr>
+          <w:color w:val="000000"/>
+          <w:sz w:val="18"/>
+          <w:szCs w:val="18"/>
+        </w:rPr>
+        <w:t xml:space="preserve"> Implemented iOS </w:t>
+      </w:r>
+      <w:proofErr w:type="spellStart"/>
+      <w:r>
+        <w:rPr>
+          <w:color w:val="000000"/>
+          <w:sz w:val="18"/>
+          <w:szCs w:val="18"/>
+        </w:rPr>
+        <w:t>openurl</w:t>
+      </w:r>
+      <w:proofErr w:type="spellEnd"/>
+      <w:r>
+        <w:rPr>
+          <w:color w:val="000000"/>
+          <w:sz w:val="18"/>
+          <w:szCs w:val="18"/>
+        </w:rPr>
+        <w:t xml:space="preserve"> deep link and app link support for </w:t>
+      </w:r>
+      <w:proofErr w:type="spellStart"/>
+      <w:r>
+        <w:rPr>
+          <w:color w:val="000000"/>
+          <w:sz w:val="18"/>
+          <w:szCs w:val="18"/>
+        </w:rPr>
+        <w:t>facebook</w:t>
+      </w:r>
+      <w:proofErr w:type="spellEnd"/>
+      <w:r>
+        <w:rPr>
+          <w:color w:val="000000"/>
+          <w:sz w:val="18"/>
+          <w:szCs w:val="18"/>
+        </w:rPr>
+        <w:t xml:space="preserve"> and twitter.</w:t>
       </w:r>
     </w:p>
     <w:p>
@@ -3584,7 +4116,17 @@
           <w:sz w:val="18"/>
           <w:szCs w:val="18"/>
         </w:rPr>
-        <w:t>PhantomJS</w:t>
+        <w:t>P</w:t>
+      </w:r>
+      <w:r>
+        <w:rPr>
+          <w:b/>
+          <w:bCs/>
+          <w:color w:val="000000"/>
+          <w:sz w:val="18"/>
+          <w:szCs w:val="18"/>
+        </w:rPr>
+        <w:t>hantomjs</w:t>
       </w:r>
       <w:proofErr w:type="spellEnd"/>
       <w:r>
@@ -3641,7 +4183,23 @@
           <w:sz w:val="18"/>
           <w:szCs w:val="18"/>
         </w:rPr>
-        <w:t xml:space="preserve"> website is a one page app with client side rendering, provided a solution for SEO using an instance of the headless </w:t>
+        <w:t xml:space="preserve"> website is a one page app with </w:t>
+      </w:r>
+      <w:r>
+        <w:rPr>
+          <w:color w:val="000000"/>
+          <w:sz w:val="18"/>
+          <w:szCs w:val="18"/>
+        </w:rPr>
+        <w:t xml:space="preserve">dynamic content rendered </w:t>
+      </w:r>
+      <w:r>
+        <w:rPr>
+          <w:color w:val="000000"/>
+          <w:sz w:val="18"/>
+          <w:szCs w:val="18"/>
+        </w:rPr>
+        <w:t xml:space="preserve">client side, provided a solution for SEO using an instance of the headless </w:t>
       </w:r>
       <w:proofErr w:type="spellStart"/>
       <w:r>
@@ -3713,7 +4271,23 @@
           <w:sz w:val="18"/>
           <w:szCs w:val="18"/>
         </w:rPr>
-        <w:t xml:space="preserve"> instance that returns fully rendered html to the bot for indexing.</w:t>
+        <w:t xml:space="preserve"> instance that returns fully rendered html </w:t>
+      </w:r>
+      <w:r>
+        <w:rPr>
+          <w:color w:val="000000"/>
+          <w:sz w:val="18"/>
+          <w:szCs w:val="18"/>
+        </w:rPr>
+        <w:t xml:space="preserve">with dynamic content </w:t>
+      </w:r>
+      <w:r>
+        <w:rPr>
+          <w:color w:val="000000"/>
+          <w:sz w:val="18"/>
+          <w:szCs w:val="18"/>
+        </w:rPr>
+        <w:t>to the bot for indexing.</w:t>
       </w:r>
       <w:r>
         <w:rPr>
@@ -3740,7 +4314,23 @@
           <w:sz w:val="18"/>
           <w:szCs w:val="18"/>
         </w:rPr>
-        <w:t>MVC web-based audio messaging composer tool</w:t>
+        <w:t xml:space="preserve">MVC web-based </w:t>
+      </w:r>
+      <w:r>
+        <w:rPr>
+          <w:b/>
+          <w:sz w:val="18"/>
+          <w:szCs w:val="18"/>
+        </w:rPr>
+        <w:t>presentation</w:t>
+      </w:r>
+      <w:r>
+        <w:rPr>
+          <w:b/>
+          <w:sz w:val="18"/>
+          <w:szCs w:val="18"/>
+        </w:rPr>
+        <w:t xml:space="preserve"> composer tool</w:t>
       </w:r>
       <w:r>
         <w:rPr>
@@ -3791,7 +4381,21 @@
           <w:sz w:val="18"/>
           <w:szCs w:val="18"/>
         </w:rPr>
-        <w:t xml:space="preserve"> application used to create narrated slideshows that were shared and served as flash video content hosted in html.  Company needed a cross platform solution, so I architected and built a web composing tool based on MIT open-source WAMI </w:t>
+        <w:t xml:space="preserve"> application used to create narrated slideshows that were shared and served as flash video content hosted i</w:t>
+      </w:r>
+      <w:r>
+        <w:rPr>
+          <w:sz w:val="18"/>
+          <w:szCs w:val="18"/>
+        </w:rPr>
+        <w:t>n html.  Company needed a cross-</w:t>
+      </w:r>
+      <w:r>
+        <w:rPr>
+          <w:sz w:val="18"/>
+          <w:szCs w:val="18"/>
+        </w:rPr>
+        <w:t xml:space="preserve">platform solution, so I architected and built a web composing tool based on MIT open-source WAMI </w:t>
       </w:r>
       <w:r>
         <w:rPr>
@@ -3859,17 +4463,17 @@
           <w:sz w:val="18"/>
           <w:szCs w:val="18"/>
         </w:rPr>
-        <w:t>ff</w:t>
+        <w:t>ffm</w:t>
+      </w:r>
+      <w:r>
+        <w:rPr>
+          <w:b/>
+          <w:sz w:val="18"/>
+          <w:szCs w:val="18"/>
+        </w:rPr>
+        <w:t>peg</w:t>
       </w:r>
       <w:proofErr w:type="spellEnd"/>
-      <w:r>
-        <w:rPr>
-          <w:b/>
-          <w:sz w:val="18"/>
-          <w:szCs w:val="18"/>
-        </w:rPr>
-        <w:t>-Mpeg</w:t>
-      </w:r>
       <w:proofErr w:type="gramEnd"/>
       <w:r>
         <w:rPr>
@@ -3912,7 +4516,14 @@
           <w:sz w:val="18"/>
           <w:szCs w:val="18"/>
         </w:rPr>
-        <w:t xml:space="preserve"> needed a tool for combining message audio and image assets, plus a timing file into video content in a variety of formats and resolutions.  Created a native app that scripted </w:t>
+        <w:t xml:space="preserve"> needed a tool for combining message audio and image assets, plus a timing file into video content in a variety of formats and resolutions.  Create</w:t>
+      </w:r>
+      <w:r>
+        <w:rPr>
+          <w:sz w:val="18"/>
+          <w:szCs w:val="18"/>
+        </w:rPr>
+        <w:t xml:space="preserve">d a native app that scripted </w:t>
       </w:r>
       <w:proofErr w:type="spellStart"/>
       <w:r>
@@ -3920,7 +4531,14 @@
           <w:sz w:val="18"/>
           <w:szCs w:val="18"/>
         </w:rPr>
-        <w:t>ffMpeg</w:t>
+        <w:t>ffm</w:t>
+      </w:r>
+      <w:r>
+        <w:rPr>
+          <w:sz w:val="18"/>
+          <w:szCs w:val="18"/>
+        </w:rPr>
+        <w:t>peg</w:t>
       </w:r>
       <w:proofErr w:type="spellEnd"/>
       <w:r>
@@ -3928,21 +4546,60 @@
           <w:sz w:val="18"/>
           <w:szCs w:val="18"/>
         </w:rPr>
-        <w:t xml:space="preserve"> to render </w:t>
-      </w:r>
-      <w:r>
-        <w:rPr>
-          <w:sz w:val="18"/>
-          <w:szCs w:val="18"/>
-        </w:rPr>
-        <w:t>useable</w:t>
-      </w:r>
-      <w:r>
-        <w:rPr>
-          <w:sz w:val="18"/>
-          <w:szCs w:val="18"/>
-        </w:rPr>
-        <w:t xml:space="preserve"> video for sharing to YouTube, Facebook, and </w:t>
+        <w:t xml:space="preserve"> </w:t>
+      </w:r>
+      <w:r>
+        <w:rPr>
+          <w:sz w:val="18"/>
+          <w:szCs w:val="18"/>
+        </w:rPr>
+        <w:t xml:space="preserve">and </w:t>
+      </w:r>
+      <w:proofErr w:type="spellStart"/>
+      <w:r>
+        <w:rPr>
+          <w:sz w:val="18"/>
+          <w:szCs w:val="18"/>
+        </w:rPr>
+        <w:t>avisynth</w:t>
+      </w:r>
+      <w:proofErr w:type="spellEnd"/>
+      <w:r>
+        <w:rPr>
+          <w:sz w:val="18"/>
+          <w:szCs w:val="18"/>
+        </w:rPr>
+        <w:t xml:space="preserve"> </w:t>
+      </w:r>
+      <w:r>
+        <w:rPr>
+          <w:sz w:val="18"/>
+          <w:szCs w:val="18"/>
+        </w:rPr>
+        <w:t xml:space="preserve">to render </w:t>
+      </w:r>
+      <w:bookmarkStart w:id="0" w:name="_GoBack"/>
+      <w:bookmarkEnd w:id="0"/>
+      <w:r>
+        <w:rPr>
+          <w:sz w:val="18"/>
+          <w:szCs w:val="18"/>
+        </w:rPr>
+        <w:t xml:space="preserve">video for sharing </w:t>
+      </w:r>
+      <w:r>
+        <w:rPr>
+          <w:sz w:val="18"/>
+          <w:szCs w:val="18"/>
+        </w:rPr>
+        <w:t>via</w:t>
+      </w:r>
+      <w:r>
+        <w:rPr>
+          <w:sz w:val="18"/>
+          <w:szCs w:val="18"/>
+        </w:rPr>
+        <w:t xml:space="preserve"> YouTube, Facebook, and </w:t>
       </w:r>
       <w:r>
         <w:rPr>
@@ -4267,15 +4924,18 @@
         </w:rPr>
         <w:t xml:space="preserve">Flash photography in </w:t>
       </w:r>
-      <w:proofErr w:type="spellStart"/>
-      <w:r>
-        <w:rPr>
-          <w:sz w:val="18"/>
-          <w:szCs w:val="18"/>
-        </w:rPr>
-        <w:t>Strobist</w:t>
-      </w:r>
-      <w:proofErr w:type="spellEnd"/>
+      <w:hyperlink r:id="rId12" w:history="1">
+        <w:proofErr w:type="spellStart"/>
+        <w:r>
+          <w:rPr>
+            <w:rStyle w:val="Hyperlink"/>
+            <w:sz w:val="18"/>
+            <w:szCs w:val="18"/>
+          </w:rPr>
+          <w:t>Strobist</w:t>
+        </w:r>
+        <w:proofErr w:type="spellEnd"/>
+      </w:hyperlink>
       <w:r>
         <w:rPr>
           <w:sz w:val="18"/>
@@ -4449,10 +5109,10 @@
       </w:pPr>
     </w:p>
     <w:sectPr>
-      <w:headerReference w:type="default" r:id="rId11"/>
+      <w:headerReference w:type="default" r:id="rId13"/>
       <w:type w:val="continuous"/>
       <w:pgSz w:w="12240" w:h="16340"/>
-      <w:pgMar w:top="810" w:right="1094" w:bottom="1109" w:left="3240" w:header="720" w:footer="720" w:gutter="0"/>
+      <w:pgMar w:top="810" w:right="1094" w:bottom="720" w:left="3240" w:header="720" w:footer="720" w:gutter="0"/>
       <w:cols w:space="720"/>
       <w:noEndnote/>
       <w:titlePg/>

</xml_diff>

<commit_message>
provision pdf to azure
</commit_message>
<xml_diff>
--- a/public/docs/michaelconnerCV.docx
+++ b/public/docs/michaelconnerCV.docx
@@ -93,14 +93,6 @@
                                 <w:szCs w:val="30"/>
                               </w:rPr>
                               <w:instrText xml:space="preserve"> HYPERLINK "http://michaelpconner.com/" \o "Go to my online resume" </w:instrText>
-                            </w:r>
-                            <w:r>
-                              <w:rPr>
-                                <w:b/>
-                                <w:bCs/>
-                                <w:sz w:val="30"/>
-                                <w:szCs w:val="30"/>
-                              </w:rPr>
                             </w:r>
                             <w:r>
                               <w:rPr>
@@ -351,14 +343,6 @@
                           <w:sz w:val="30"/>
                           <w:szCs w:val="30"/>
                         </w:rPr>
-                      </w:r>
-                      <w:r>
-                        <w:rPr>
-                          <w:b/>
-                          <w:bCs/>
-                          <w:sz w:val="30"/>
-                          <w:szCs w:val="30"/>
-                        </w:rPr>
                         <w:fldChar w:fldCharType="separate"/>
                       </w:r>
                       <w:r>
@@ -1136,7 +1120,17 @@
           <w:sz w:val="18"/>
           <w:szCs w:val="18"/>
         </w:rPr>
-        <w:t>er cards integration on the website and iOS app</w:t>
+        <w:t xml:space="preserve">er cards integration on the website and iOS </w:t>
+      </w:r>
+      <w:bookmarkStart w:id="0" w:name="_GoBack"/>
+      <w:bookmarkEnd w:id="0"/>
+      <w:r>
+        <w:rPr>
+          <w:color w:val="000000"/>
+          <w:sz w:val="18"/>
+          <w:szCs w:val="18"/>
+        </w:rPr>
+        <w:t>app</w:t>
       </w:r>
       <w:r>
         <w:rPr>
@@ -4576,16 +4570,7 @@
           <w:sz w:val="18"/>
           <w:szCs w:val="18"/>
         </w:rPr>
-        <w:t xml:space="preserve">to render </w:t>
-      </w:r>
-      <w:bookmarkStart w:id="0" w:name="_GoBack"/>
-      <w:bookmarkEnd w:id="0"/>
-      <w:r>
-        <w:rPr>
-          <w:sz w:val="18"/>
-          <w:szCs w:val="18"/>
-        </w:rPr>
-        <w:t xml:space="preserve">video for sharing </w:t>
+        <w:t xml:space="preserve">to render video for sharing </w:t>
       </w:r>
       <w:r>
         <w:rPr>

</xml_diff>

<commit_message>
fix date typo in hard copy
</commit_message>
<xml_diff>
--- a/public/docs/michaelconnerCV.docx
+++ b/public/docs/michaelconnerCV.docx
@@ -655,7 +655,21 @@
           <w:sz w:val="19"/>
           <w:szCs w:val="19"/>
         </w:rPr>
-        <w:t xml:space="preserve"> October 2015</w:t>
+        <w:t xml:space="preserve"> </w:t>
+      </w:r>
+      <w:r>
+        <w:rPr>
+          <w:sz w:val="19"/>
+          <w:szCs w:val="19"/>
+        </w:rPr>
+        <w:t>March</w:t>
+      </w:r>
+      <w:r>
+        <w:rPr>
+          <w:sz w:val="19"/>
+          <w:szCs w:val="19"/>
+        </w:rPr>
+        <w:t xml:space="preserve"> 2015</w:t>
       </w:r>
       <w:r>
         <w:rPr>
@@ -1120,17 +1134,7 @@
           <w:sz w:val="18"/>
           <w:szCs w:val="18"/>
         </w:rPr>
-        <w:t xml:space="preserve">er cards integration on the website and iOS </w:t>
-      </w:r>
-      <w:bookmarkStart w:id="0" w:name="_GoBack"/>
-      <w:bookmarkEnd w:id="0"/>
-      <w:r>
-        <w:rPr>
-          <w:color w:val="000000"/>
-          <w:sz w:val="18"/>
-          <w:szCs w:val="18"/>
-        </w:rPr>
-        <w:t>app</w:t>
+        <w:t>er cards integration on the website and iOS app</w:t>
       </w:r>
       <w:r>
         <w:rPr>
@@ -1320,7 +1324,14 @@
           <w:sz w:val="19"/>
           <w:szCs w:val="19"/>
         </w:rPr>
-        <w:t>October 2103</w:t>
+        <w:t>October 201</w:t>
+      </w:r>
+      <w:r>
+        <w:rPr>
+          <w:sz w:val="19"/>
+          <w:szCs w:val="19"/>
+        </w:rPr>
+        <w:t>3</w:t>
       </w:r>
       <w:r>
         <w:rPr>
@@ -1750,7 +1761,7 @@
           <w:sz w:val="19"/>
           <w:szCs w:val="19"/>
         </w:rPr>
-        <w:t xml:space="preserve">Feb 1994 </w:t>
+        <w:t>Feb</w:t>
       </w:r>
       <w:r>
         <w:rPr>
@@ -1758,15 +1769,49 @@
           <w:sz w:val="19"/>
           <w:szCs w:val="19"/>
         </w:rPr>
-        <w:t>–</w:t>
-      </w:r>
+        <w:t>ruary</w:t>
+      </w:r>
+      <w:bookmarkStart w:id="0" w:name="_GoBack"/>
+      <w:bookmarkEnd w:id="0"/>
       <w:r>
         <w:rPr>
           <w:color w:val="000000"/>
           <w:sz w:val="19"/>
           <w:szCs w:val="19"/>
         </w:rPr>
-        <w:t xml:space="preserve"> Jun 2007</w:t>
+        <w:t xml:space="preserve"> 1994 </w:t>
+      </w:r>
+      <w:r>
+        <w:rPr>
+          <w:color w:val="000000"/>
+          <w:sz w:val="19"/>
+          <w:szCs w:val="19"/>
+        </w:rPr>
+        <w:t>–</w:t>
+      </w:r>
+      <w:r>
+        <w:rPr>
+          <w:color w:val="000000"/>
+          <w:sz w:val="19"/>
+          <w:szCs w:val="19"/>
+        </w:rPr>
+        <w:t xml:space="preserve"> Jun</w:t>
+      </w:r>
+      <w:r>
+        <w:rPr>
+          <w:color w:val="000000"/>
+          <w:sz w:val="19"/>
+          <w:szCs w:val="19"/>
+        </w:rPr>
+        <w:t>e</w:t>
+      </w:r>
+      <w:r>
+        <w:rPr>
+          <w:color w:val="000000"/>
+          <w:sz w:val="19"/>
+          <w:szCs w:val="19"/>
+        </w:rPr>
+        <w:t xml:space="preserve"> 2007</w:t>
       </w:r>
     </w:p>
     <w:p>

</xml_diff>